<commit_message>
Updating with tests of text search using xpath and piloting a table extraction function
</commit_message>
<xml_diff>
--- a/Effect Size Scraping Paper.docx
+++ b/Effect Size Scraping Paper.docx
@@ -79,19 +79,190 @@
       <w:r>
         <w:t xml:space="preserve">Many of the most commonly used benchmarks to </w:t>
       </w:r>
+      <w:r>
+        <w:t>understand</w:t>
+      </w:r>
+      <w:r>
+        <w:t xml:space="preserve"> </w:t>
+      </w:r>
+      <w:bookmarkStart w:id="0" w:name="_GoBack"/>
+      <w:bookmarkEnd w:id="0"/>
+      <w:r>
+        <w:t xml:space="preserve">and planning effect sizes in psychology are based on Cohen’s </w:t>
+      </w:r>
+      <w:r>
+        <w:fldChar w:fldCharType="begin"/>
+      </w:r>
+      <w:r>
+        <w:instrText xml:space="preserve"> ADDIN EN.CITE &lt;EndNote&gt;&lt;Cite ExcludeAuth="1"&gt;&lt;Author&gt;Cohen&lt;/Author&gt;&lt;Year&gt;1988&lt;/Year&gt;&lt;RecNum&gt;562&lt;/RecNum&gt;&lt;DisplayText&gt;(1988)&lt;/DisplayText&gt;&lt;record&gt;&lt;rec-number&gt;562&lt;/rec-number&gt;&lt;foreign-keys&gt;&lt;key app="EN" db-id="9xrafw5sx95dvre9w5hpevd89fzwtwr9twsw" timestamp="1508193712"&gt;562&lt;/key&gt;&lt;/foreign-keys&gt;&lt;ref-type name="Generic"&gt;13&lt;/ref-type&gt;&lt;contributors&gt;&lt;authors&gt;&lt;author&gt;Cohen, Jacob&lt;/author&gt;&lt;/authors&gt;&lt;/contributors&gt;&lt;titles&gt;&lt;title&gt;Statistical power analysis for the behavioral sciences&lt;/title&gt;&lt;/titles&gt;&lt;edition&gt;2nd&lt;/edition&gt;&lt;dates&gt;&lt;year&gt;1988&lt;/year&gt;&lt;/dates&gt;&lt;pub-location&gt;Hillsdale, New Jersey&lt;/pub-location&gt;&lt;publisher&gt;Erlbaum&lt;/publisher&gt;&lt;urls&gt;&lt;/urls&gt;&lt;/record&gt;&lt;/Cite&gt;&lt;/EndNote&gt;</w:instrText>
+      </w:r>
+      <w:r>
+        <w:fldChar w:fldCharType="separate"/>
+      </w:r>
+      <w:r>
+        <w:rPr>
+          <w:noProof/>
+        </w:rPr>
+        <w:t>(1988)</w:t>
+      </w:r>
+      <w:r>
+        <w:fldChar w:fldCharType="end"/>
+      </w:r>
+      <w:r>
+        <w:t xml:space="preserve"> benchmarks. </w:t>
+      </w:r>
+      <w:r>
+        <w:t xml:space="preserve">This is true </w:t>
+      </w:r>
+      <w:proofErr w:type="gramStart"/>
+      <w:r>
+        <w:t>despite the fact that</w:t>
+      </w:r>
+      <w:proofErr w:type="gramEnd"/>
+      <w:r>
+        <w:t xml:space="preserve"> Cohen never suggested using his benchmarks as anything but a last resort in power analysis or effect size interpretation</w:t>
+      </w:r>
+      <w:r>
+        <w:t xml:space="preserve">. </w:t>
+      </w:r>
+    </w:p>
+    <w:p>
+      <w:r>
+        <w:t xml:space="preserve">E.g.; “When the above has not provided </w:t>
+      </w:r>
+      <w:proofErr w:type="gramStart"/>
+      <w:r>
+        <w:t>sufficient</w:t>
+      </w:r>
+      <w:proofErr w:type="gramEnd"/>
+      <w:r>
+        <w:t xml:space="preserve"> guidance, the reader has an additional recourse. For each statistical test's ES index, the author proposes, as a convention, ES values to serve as operational definitions of the qualitative adjectives" small,"" medium," and" large." This is an operation fraught with many dangers … they run a risk of being misunderstood.”, Cohen, 1988, p.12</w:t>
+      </w:r>
+      <w:r>
+        <w:fldChar w:fldCharType="begin"/>
+      </w:r>
+      <w:r>
+        <w:instrText xml:space="preserve"> ADDIN EN.CITE &lt;EndNote&gt;&lt;Cite Hidden="1"&gt;&lt;Author&gt;Cohen&lt;/Author&gt;&lt;Year&gt;1988&lt;/Year&gt;&lt;RecNum&gt;562&lt;/RecNum&gt;&lt;Pages&gt;12&lt;/Pages&gt;&lt;record&gt;&lt;rec-number&gt;562&lt;/rec-number&gt;&lt;foreign-keys&gt;&lt;key app="EN" db-id="9xrafw5sx95dvre9w5hpevd89fzwtwr9twsw" timestamp="1508193712"&gt;562&lt;/key&gt;&lt;/foreign-keys&gt;&lt;ref-type name="Generic"&gt;13&lt;/ref-type&gt;&lt;contributors&gt;&lt;authors&gt;&lt;author&gt;Cohen, Jacob&lt;/author&gt;&lt;/authors&gt;&lt;/contributors&gt;&lt;titles&gt;&lt;title&gt;Statistical power analysis for the behavioral sciences&lt;/title&gt;&lt;/titles&gt;&lt;edition&gt;2nd&lt;/edition&gt;&lt;dates&gt;&lt;year&gt;1988&lt;/year&gt;&lt;/dates&gt;&lt;pub-location&gt;Hillsdale, New Jersey&lt;/pub-location&gt;&lt;publisher&gt;Erlbaum&lt;/publisher&gt;&lt;urls&gt;&lt;/urls&gt;&lt;/record&gt;&lt;/Cite&gt;&lt;/EndNote&gt;</w:instrText>
+      </w:r>
+      <w:r>
+        <w:fldChar w:fldCharType="end"/>
+      </w:r>
+      <w:r>
+        <w:t xml:space="preserve">. </w:t>
+      </w:r>
+    </w:p>
+    <w:p>
+      <w:r>
+        <w:t xml:space="preserve">And </w:t>
+      </w:r>
+      <w:proofErr w:type="gramStart"/>
+      <w:r>
+        <w:t>despite the fact that</w:t>
+      </w:r>
+      <w:proofErr w:type="gramEnd"/>
+      <w:r>
+        <w:t xml:space="preserve"> he selected these benchmarks in a somewhat ad hoc manner e.g., “‘Small’ effect sizes must not be so small that seeking them amidst the inevitable operation of measurement and experimental bias and lack of fidelity is a bootless task, yet not so large as to make them fairly perceptible to the naked observational eye… In contrast, large effects must not be defined as so large that their quest by statistical methods is wholly a </w:t>
+      </w:r>
       <w:proofErr w:type="spellStart"/>
       <w:r>
-        <w:t>understnaind</w:t>
+        <w:t>labor</w:t>
       </w:r>
       <w:proofErr w:type="spellEnd"/>
       <w:r>
-        <w:t xml:space="preserve"> and planning effect sizes in psychology are based on Cohen’s </w:t>
+        <w:t xml:space="preserve"> of supererogation.” </w:t>
+      </w:r>
+      <w:r>
+        <w:t>Cohen, 1988, p.1</w:t>
+      </w:r>
+      <w:r>
+        <w:t xml:space="preserve">3. </w:t>
+      </w:r>
+    </w:p>
+    <w:p>
+      <w:r>
+        <w:rPr>
+          <w:rFonts w:eastAsiaTheme="minorEastAsia"/>
+        </w:rPr>
+        <w:t>This project uses a big data</w:t>
+      </w:r>
+      <w:r>
+        <w:rPr>
+          <w:rFonts w:eastAsiaTheme="minorEastAsia"/>
+        </w:rPr>
+        <w:t xml:space="preserve"> and text mining</w:t>
+      </w:r>
+      <w:r>
+        <w:rPr>
+          <w:rFonts w:eastAsiaTheme="minorEastAsia"/>
+        </w:rPr>
+        <w:t xml:space="preserve"> approach to extract effect sizes reported in standard formats in over in over two million open access articles in the </w:t>
+      </w:r>
+      <w:proofErr w:type="spellStart"/>
+      <w:r>
+        <w:rPr>
+          <w:rFonts w:eastAsiaTheme="minorEastAsia"/>
+        </w:rPr>
+        <w:t>PubMedCentral</w:t>
+      </w:r>
+      <w:proofErr w:type="spellEnd"/>
+      <w:r>
+        <w:rPr>
+          <w:rFonts w:eastAsiaTheme="minorEastAsia"/>
+        </w:rPr>
+        <w:t xml:space="preserve"> open access subset, and presents an online tool for accessing,</w:t>
+      </w:r>
+      <w:r>
+        <w:rPr>
+          <w:rFonts w:eastAsiaTheme="minorEastAsia"/>
+        </w:rPr>
+        <w:t xml:space="preserve"> visualising</w:t>
+      </w:r>
+      <w:r>
+        <w:rPr>
+          <w:rFonts w:eastAsiaTheme="minorEastAsia"/>
+        </w:rPr>
+        <w:t xml:space="preserve"> </w:t>
+      </w:r>
+      <w:r>
+        <w:rPr>
+          <w:rFonts w:eastAsiaTheme="minorEastAsia"/>
+        </w:rPr>
+        <w:t xml:space="preserve">and </w:t>
+      </w:r>
+      <w:r>
+        <w:rPr>
+          <w:rFonts w:eastAsiaTheme="minorEastAsia"/>
+        </w:rPr>
+        <w:t>downloading</w:t>
+      </w:r>
+      <w:r>
+        <w:rPr>
+          <w:rFonts w:eastAsiaTheme="minorEastAsia"/>
+        </w:rPr>
+        <w:t xml:space="preserve"> this dataset.</w:t>
+      </w:r>
+      <w:r>
+        <w:rPr>
+          <w:rFonts w:eastAsiaTheme="minorEastAsia"/>
+        </w:rPr>
+        <w:t xml:space="preserve"> </w:t>
+      </w:r>
+      <w:r>
+        <w:t xml:space="preserve">This does not provide a method for estimating the expected outcome of a </w:t>
+      </w:r>
+      <w:proofErr w:type="gramStart"/>
+      <w:r>
+        <w:t>particular area</w:t>
+      </w:r>
+      <w:proofErr w:type="gramEnd"/>
+      <w:r>
+        <w:t xml:space="preserve"> of psychological research, just of visualising the reported effects in an area of psychology research. It can be used as heuristic guide to understanding effect sizes, but for specific estimates of the expected effect sizes from particular experiments, researchers should look to meta-analyses or other large scale replication curation projects like curatescience.org </w:t>
       </w:r>
       <w:r>
         <w:fldChar w:fldCharType="begin"/>
       </w:r>
       <w:r>
-        <w:instrText xml:space="preserve"> ADDIN EN.CITE &lt;EndNote&gt;&lt;Cite ExcludeAuth="1"&gt;&lt;Author&gt;Cohen&lt;/Author&gt;&lt;Year&gt;1988&lt;/Year&gt;&lt;RecNum&gt;562&lt;/RecNum&gt;&lt;DisplayText&gt;(1988)&lt;/DisplayText&gt;&lt;record&gt;&lt;rec-number&gt;562&lt;/rec-number&gt;&lt;foreign-keys&gt;&lt;key app="EN" db-id="9xrafw5sx95dvre9w5hpevd89fzwtwr9twsw" timestamp="1508193712"&gt;562&lt;/key&gt;&lt;/foreign-keys&gt;&lt;ref-type name="Generic"&gt;13&lt;/ref-type&gt;&lt;contributors&gt;&lt;authors&gt;&lt;author&gt;Cohen, Jacob&lt;/author&gt;&lt;/authors&gt;&lt;/contributors&gt;&lt;titles&gt;&lt;title&gt;Statistical power analysis for the behavioral sciences&lt;/title&gt;&lt;/titles&gt;&lt;edition&gt;2nd&lt;/edition&gt;&lt;dates&gt;&lt;year&gt;1988&lt;/year&gt;&lt;/dates&gt;&lt;pub-location&gt;Hillsdale, New Jersey&lt;/pub-location&gt;&lt;publisher&gt;Erlbaum&lt;/publisher&gt;&lt;urls&gt;&lt;/urls&gt;&lt;/record&gt;&lt;/Cite&gt;&lt;/EndNote&gt;</w:instrText>
+        <w:instrText xml:space="preserve"> ADDIN EN.CITE &lt;EndNote&gt;&lt;Cite&gt;&lt;Author&gt;LeBel&lt;/Author&gt;&lt;Year&gt;2018&lt;/Year&gt;&lt;RecNum&gt;925&lt;/RecNum&gt;&lt;DisplayText&gt;(LeBel, McCarthy, Earp, Elson, &amp;amp; Vanpaemel, 2018)&lt;/DisplayText&gt;&lt;record&gt;&lt;rec-number&gt;925&lt;/rec-number&gt;&lt;foreign-keys&gt;&lt;key app="EN" db-id="9xrafw5sx95dvre9w5hpevd89fzwtwr9twsw" timestamp="1534022430"&gt;925&lt;/key&gt;&lt;/foreign-keys&gt;&lt;ref-type name="Journal Article"&gt;17&lt;/ref-type&gt;&lt;contributors&gt;&lt;authors&gt;&lt;author&gt;LeBel, Etienne P.&lt;/author&gt;&lt;author&gt;McCarthy, Randy J.&lt;/author&gt;&lt;author&gt;Earp, Brian D.&lt;/author&gt;&lt;author&gt;Elson, Malte&lt;/author&gt;&lt;author&gt;Vanpaemel, Wolf&lt;/author&gt;&lt;/authors&gt;&lt;/contributors&gt;&lt;titles&gt;&lt;title&gt;A Unified Framework to Quantify the Credibility of Scientific Findings&lt;/title&gt;&lt;secondary-title&gt;Advances in Methods and Practices in Psychological Science&lt;/secondary-title&gt;&lt;/titles&gt;&lt;periodical&gt;&lt;full-title&gt;Advances In Methods and Practices in Psychological Science&lt;/full-title&gt;&lt;/periodical&gt;&lt;pages&gt;2515245918787489&lt;/pages&gt;&lt;dates&gt;&lt;year&gt;2018&lt;/year&gt;&lt;/dates&gt;&lt;publisher&gt;SAGE Publications Inc&lt;/publisher&gt;&lt;isbn&gt;2515-2459&lt;/isbn&gt;&lt;urls&gt;&lt;related-urls&gt;&lt;url&gt;https://doi.org/10.1177/2515245918787489&lt;/url&gt;&lt;/related-urls&gt;&lt;/urls&gt;&lt;electronic-resource-num&gt;10.1177/2515245918787489&lt;/electronic-resource-num&gt;&lt;access-date&gt;2018/08/11&lt;/access-date&gt;&lt;/record&gt;&lt;/Cite&gt;&lt;/EndNote&gt;</w:instrText>
       </w:r>
       <w:r>
         <w:fldChar w:fldCharType="separate"/>
@@ -100,119 +271,296 @@
         <w:rPr>
           <w:noProof/>
         </w:rPr>
-        <w:t>(1988)</w:t>
+        <w:t>(LeBel, McCarthy, Earp, Elson, &amp; Vanpaemel, 2018)</w:t>
       </w:r>
       <w:r>
         <w:fldChar w:fldCharType="end"/>
       </w:r>
       <w:r>
-        <w:t xml:space="preserve"> benchmarks. </w:t>
-      </w:r>
-      <w:r>
-        <w:t xml:space="preserve">This is true </w:t>
+        <w:t xml:space="preserve">. </w:t>
+      </w:r>
+    </w:p>
+    <w:p>
+      <w:pPr>
+        <w:rPr>
+          <w:rFonts w:eastAsiaTheme="minorEastAsia"/>
+        </w:rPr>
+      </w:pPr>
+    </w:p>
+    <w:p>
+      <w:pPr>
+        <w:rPr>
+          <w:b/>
+        </w:rPr>
+      </w:pPr>
+      <w:r>
+        <w:rPr>
+          <w:b/>
+        </w:rPr>
+        <w:t>Adjusting for publication bias</w:t>
+      </w:r>
+      <w:r>
+        <w:rPr>
+          <w:b/>
+        </w:rPr>
+        <w:t>:</w:t>
+      </w:r>
+    </w:p>
+    <w:p>
+      <w:r>
+        <w:t xml:space="preserve">One of the main risks in developing projects like this is the issue of </w:t>
+      </w:r>
+      <w:r>
+        <w:t xml:space="preserve">effect size exaggeration due to reporting and publication bias </w:t>
+      </w:r>
+      <w:r>
+        <w:fldChar w:fldCharType="begin"/>
+      </w:r>
+      <w:r>
+        <w:instrText xml:space="preserve"> ADDIN EN.CITE &lt;EndNote&gt;&lt;Cite&gt;&lt;Author&gt;Ferguson&lt;/Author&gt;&lt;Year&gt;2012&lt;/Year&gt;&lt;RecNum&gt;224&lt;/RecNum&gt;&lt;DisplayText&gt;(Ferguson &amp;amp; Brannick, 2012)&lt;/DisplayText&gt;&lt;record&gt;&lt;rec-number&gt;224&lt;/rec-number&gt;&lt;foreign-keys&gt;&lt;key app="EN" db-id="9xrafw5sx95dvre9w5hpevd89fzwtwr9twsw" timestamp="1501053979"&gt;224&lt;/key&gt;&lt;/foreign-keys&gt;&lt;ref-type name="Journal Article"&gt;17&lt;/ref-type&gt;&lt;contributors&gt;&lt;authors&gt;&lt;author&gt;Ferguson, C. J.&lt;/author&gt;&lt;author&gt;Brannick, M. T.&lt;/author&gt;&lt;/authors&gt;&lt;/contributors&gt;&lt;auth-address&gt;Department of Psychology, Texas A&amp;amp;M International University, 5201 University Blvd., Laredo, TX 78041, USA. CJFerguson1111@aol.com&lt;/auth-address&gt;&lt;titles&gt;&lt;title&gt;Publication bias in psychological science: prevalence, methods for identifying and controlling, and implications for the use of meta-analyses&lt;/title&gt;&lt;secondary-title&gt;Psychol Methods&lt;/secondary-title&gt;&lt;alt-title&gt;Psychological methods&lt;/alt-title&gt;&lt;/titles&gt;&lt;periodical&gt;&lt;full-title&gt;Psychol Methods&lt;/full-title&gt;&lt;/periodical&gt;&lt;alt-periodical&gt;&lt;full-title&gt;Psychological Methods&lt;/full-title&gt;&lt;/alt-periodical&gt;&lt;pages&gt;120-8&lt;/pages&gt;&lt;volume&gt;17&lt;/volume&gt;&lt;number&gt;1&lt;/number&gt;&lt;edition&gt;2011/07/27&lt;/edition&gt;&lt;keywords&gt;&lt;keyword&gt;Data Interpretation, Statistical&lt;/keyword&gt;&lt;keyword&gt;Humans&lt;/keyword&gt;&lt;keyword&gt;*Meta-Analysis as Topic&lt;/keyword&gt;&lt;keyword&gt;Prevalence&lt;/keyword&gt;&lt;keyword&gt;*Psychology&lt;/keyword&gt;&lt;keyword&gt;Publication Bias/*statistics &amp;amp; numerical data&lt;/keyword&gt;&lt;keyword&gt;*Quality Control&lt;/keyword&gt;&lt;keyword&gt;Selection Bias&lt;/keyword&gt;&lt;/keywords&gt;&lt;dates&gt;&lt;year&gt;2012&lt;/year&gt;&lt;pub-dates&gt;&lt;date&gt;Mar&lt;/date&gt;&lt;/pub-dates&gt;&lt;/dates&gt;&lt;isbn&gt;1082-989x&lt;/isbn&gt;&lt;accession-num&gt;21787082&lt;/accession-num&gt;&lt;urls&gt;&lt;/urls&gt;&lt;electronic-resource-num&gt;10.1037/a0024445&lt;/electronic-resource-num&gt;&lt;remote-database-provider&gt;NLM&lt;/remote-database-provider&gt;&lt;language&gt;eng&lt;/language&gt;&lt;/record&gt;&lt;/Cite&gt;&lt;/EndNote&gt;</w:instrText>
+      </w:r>
+      <w:r>
+        <w:fldChar w:fldCharType="separate"/>
+      </w:r>
+      <w:r>
+        <w:rPr>
+          <w:noProof/>
+        </w:rPr>
+        <w:t>(Ferguson &amp; Brannick, 2012)</w:t>
+      </w:r>
+      <w:r>
+        <w:fldChar w:fldCharType="end"/>
+      </w:r>
+      <w:r>
+        <w:t xml:space="preserve">. </w:t>
       </w:r>
       <w:proofErr w:type="gramStart"/>
       <w:r>
-        <w:t>despite the fact that</w:t>
+        <w:t>In order to</w:t>
       </w:r>
       <w:proofErr w:type="gramEnd"/>
       <w:r>
-        <w:t xml:space="preserve"> Cohen never suggested using his benchmarks as anything but a last resort in power analysis or effect size interpretation</w:t>
-      </w:r>
-      <w:r>
-        <w:t xml:space="preserve">. </w:t>
-      </w:r>
-    </w:p>
-    <w:p>
-      <w:r>
-        <w:t xml:space="preserve">E.g.; “When the above has not provided </w:t>
+        <w:t xml:space="preserve"> address this issue, several methods have been implemented to adjust for publication bias.</w:t>
+      </w:r>
+    </w:p>
+    <w:p/>
+    <w:p/>
+    <w:p/>
+    <w:p/>
+    <w:p>
+      <w:r>
+        <w:t>For effect sizes estimated from test statistics directly …</w:t>
+      </w:r>
+    </w:p>
+    <w:p/>
+    <w:p/>
+    <w:p>
+      <w:pPr>
+        <w:rPr>
+          <w:b/>
+        </w:rPr>
+      </w:pPr>
+      <w:r>
+        <w:lastRenderedPageBreak/>
+        <w:t xml:space="preserve">See </w:t>
+      </w:r>
+      <w:r>
+        <w:t>Addressing the “Replication Crisis”: Using Original Studies to Design Replication Studies with Appropriate Statistical Power</w:t>
+      </w:r>
+      <w:r>
+        <w:t xml:space="preserve"> </w:t>
+      </w:r>
+      <w:r>
+        <w:t>Samantha F. Anderson &amp; Scott E. Maxwell</w:t>
+      </w:r>
+    </w:p>
+    <w:p>
+      <w:pPr>
+        <w:spacing w:line="360" w:lineRule="auto"/>
+        <w:ind w:firstLine="720"/>
+      </w:pPr>
+      <w:r>
+        <w:t xml:space="preserve">Tayler and Muller suggest using the lower 95% CI of the </w:t>
+      </w:r>
+    </w:p>
+    <w:p>
+      <w:pPr>
+        <w:spacing w:line="360" w:lineRule="auto"/>
+        <w:ind w:firstLine="720"/>
+      </w:pPr>
+      <w:r>
+        <w:t xml:space="preserve">Anderson and colleagues (2017) method for effect size adjustment estimates the expected effect size by producing a maximum likelihood estimate of the effect size of published given the observed effect size under the assumption that the distribution of reported F statistics is truncated at a given significance level (they suggest .05). This </w:t>
+      </w:r>
+    </w:p>
+    <w:p>
+      <w:pPr>
+        <w:rPr>
+          <w:rFonts w:eastAsiaTheme="minorEastAsia"/>
+        </w:rPr>
+      </w:pPr>
+      <w:r>
+        <w:rPr>
+          <w:rFonts w:eastAsiaTheme="minorEastAsia"/>
+        </w:rPr>
+        <w:t>For effect sizes directly extracted, it was not possible to use these methods. In these cases</w:t>
+      </w:r>
+    </w:p>
+    <w:p/>
+    <w:p>
+      <w:r>
+        <w:t xml:space="preserve">SUBTASK – calculate average effect size decrease from </w:t>
       </w:r>
       <w:proofErr w:type="gramStart"/>
       <w:r>
-        <w:t>sufficient</w:t>
+        <w:t>all of</w:t>
       </w:r>
       <w:proofErr w:type="gramEnd"/>
       <w:r>
-        <w:t xml:space="preserve"> guidance, the reader has an additional recourse. For each statistical test's ES index, the author proposes, as a convention, ES values to serve as operational definitions of the qualitative adjectives" small,"" medium," and" large." This is an operation fraught with many dangers … they run a risk of being misunderstood.”, Cohen, 1988, p.12</w:t>
-      </w:r>
-      <w:r>
-        <w:fldChar w:fldCharType="begin"/>
-      </w:r>
-      <w:r>
-        <w:instrText xml:space="preserve"> ADDIN EN.CITE &lt;EndNote&gt;&lt;Cite Hidden="1"&gt;&lt;Author&gt;Cohen&lt;/Author&gt;&lt;Year&gt;1988&lt;/Year&gt;&lt;RecNum&gt;562&lt;/RecNum&gt;&lt;Pages&gt;12&lt;/Pages&gt;&lt;record&gt;&lt;rec-number&gt;562&lt;/rec-number&gt;&lt;foreign-keys&gt;&lt;key app="EN" db-id="9xrafw5sx95dvre9w5hpevd89fzwtwr9twsw" timestamp="1508193712"&gt;562&lt;/key&gt;&lt;/foreign-keys&gt;&lt;ref-type name="Generic"&gt;13&lt;/ref-type&gt;&lt;contributors&gt;&lt;authors&gt;&lt;author&gt;Cohen, Jacob&lt;/author&gt;&lt;/authors&gt;&lt;/contributors&gt;&lt;titles&gt;&lt;title&gt;Statistical power analysis for the behavioral sciences&lt;/title&gt;&lt;/titles&gt;&lt;edition&gt;2nd&lt;/edition&gt;&lt;dates&gt;&lt;year&gt;1988&lt;/year&gt;&lt;/dates&gt;&lt;pub-location&gt;Hillsdale, New Jersey&lt;/pub-location&gt;&lt;publisher&gt;Erlbaum&lt;/publisher&gt;&lt;urls&gt;&lt;/urls&gt;&lt;/record&gt;&lt;/Cite&gt;&lt;/EndNote&gt;</w:instrText>
-      </w:r>
-      <w:r>
-        <w:fldChar w:fldCharType="end"/>
-      </w:r>
-      <w:r>
-        <w:t xml:space="preserve">. </w:t>
-      </w:r>
-    </w:p>
-    <w:p>
-      <w:r>
-        <w:t xml:space="preserve">And </w:t>
+        <w:t xml:space="preserve"> the large reproducibility projects</w:t>
+      </w:r>
+    </w:p>
+    <w:p>
+      <w:pPr>
+        <w:rPr>
+          <w:rFonts w:eastAsiaTheme="minorEastAsia"/>
+        </w:rPr>
+      </w:pPr>
+    </w:p>
+    <w:p>
+      <w:pPr>
+        <w:rPr>
+          <w:rFonts w:eastAsiaTheme="minorEastAsia"/>
+        </w:rPr>
+      </w:pPr>
+    </w:p>
+    <w:p>
+      <w:pPr>
+        <w:rPr>
+          <w:rFonts w:eastAsiaTheme="minorEastAsia"/>
+        </w:rPr>
+      </w:pPr>
+    </w:p>
+    <w:p>
+      <w:pPr>
+        <w:rPr>
+          <w:rFonts w:eastAsiaTheme="minorEastAsia"/>
+        </w:rPr>
+      </w:pPr>
+    </w:p>
+    <w:p>
+      <w:pPr>
+        <w:rPr>
+          <w:rFonts w:eastAsiaTheme="minorEastAsia"/>
+        </w:rPr>
+      </w:pPr>
+    </w:p>
+    <w:p>
+      <w:pPr>
+        <w:rPr>
+          <w:rFonts w:eastAsiaTheme="minorEastAsia"/>
+        </w:rPr>
+      </w:pPr>
+      <w:r>
+        <w:rPr>
+          <w:rFonts w:eastAsiaTheme="minorEastAsia"/>
+        </w:rPr>
+        <w:t>Use cases:</w:t>
+      </w:r>
+    </w:p>
+    <w:p>
+      <w:pPr>
+        <w:rPr>
+          <w:rFonts w:eastAsiaTheme="minorEastAsia"/>
+        </w:rPr>
+      </w:pPr>
+      <w:r>
+        <w:rPr>
+          <w:rFonts w:eastAsiaTheme="minorEastAsia"/>
+        </w:rPr>
+        <w:t>As a replacement last resort to the benchmarks seen in psychology as a whole</w:t>
+      </w:r>
+    </w:p>
+    <w:p>
+      <w:pPr>
+        <w:rPr>
+          <w:rFonts w:eastAsiaTheme="minorEastAsia"/>
+        </w:rPr>
+      </w:pPr>
+      <w:r>
+        <w:rPr>
+          <w:rFonts w:eastAsiaTheme="minorEastAsia"/>
+        </w:rPr>
+        <w:t xml:space="preserve">Allows people to quickly gather benchmarks from an area of psychology research </w:t>
+      </w:r>
+      <w:r>
+        <w:rPr>
+          <w:rFonts w:eastAsiaTheme="minorEastAsia"/>
+        </w:rPr>
+        <w:t xml:space="preserve">instead of relying on Cohen’s benchmarks </w:t>
+      </w:r>
+    </w:p>
+    <w:p>
+      <w:pPr>
+        <w:rPr>
+          <w:rFonts w:eastAsiaTheme="minorEastAsia"/>
+        </w:rPr>
+      </w:pPr>
+      <w:r>
+        <w:rPr>
+          <w:rFonts w:eastAsiaTheme="minorEastAsia"/>
+        </w:rPr>
+        <w:t xml:space="preserve">As a </w:t>
       </w:r>
       <w:proofErr w:type="gramStart"/>
       <w:r>
-        <w:t>despite the fact that</w:t>
+        <w:rPr>
+          <w:rFonts w:eastAsiaTheme="minorEastAsia"/>
+        </w:rPr>
+        <w:t>more subtle</w:t>
       </w:r>
       <w:proofErr w:type="gramEnd"/>
       <w:r>
-        <w:t xml:space="preserve"> he selected these benchmarks in a somewhat ad hoc manner e.g., “‘Small’ effect sizes must not be so small that seeking them amidst the inevitable operation of measurement and experimental bias and lack of fidelity is a bootless task, yet not so large as to make them fairly perceptible to the naked observational eye… In contrast, large effects must not be defined as so large that their quest by statistical methods is wholly a </w:t>
-      </w:r>
-      <w:proofErr w:type="spellStart"/>
-      <w:r>
-        <w:t>labor</w:t>
-      </w:r>
-      <w:proofErr w:type="spellEnd"/>
-      <w:r>
-        <w:t xml:space="preserve"> of supererogation.” </w:t>
-      </w:r>
-      <w:r>
-        <w:t>Cohen, 1988, p.1</w:t>
-      </w:r>
-      <w:r>
-        <w:t xml:space="preserve">3. </w:t>
-      </w:r>
-    </w:p>
-    <w:p>
-      <w:r>
-        <w:rPr>
-          <w:rFonts w:eastAsiaTheme="minorEastAsia"/>
-        </w:rPr>
-        <w:t>This project uses a big data</w:t>
-      </w:r>
-      <w:r>
-        <w:rPr>
-          <w:rFonts w:eastAsiaTheme="minorEastAsia"/>
-        </w:rPr>
-        <w:t xml:space="preserve"> and text mining</w:t>
-      </w:r>
-      <w:r>
-        <w:rPr>
-          <w:rFonts w:eastAsiaTheme="minorEastAsia"/>
-        </w:rPr>
-        <w:t xml:space="preserve"> approach to extract effect sizes reported in standard formats in over in over two million open access articles in the </w:t>
-      </w:r>
-      <w:proofErr w:type="spellStart"/>
-      <w:r>
-        <w:rPr>
-          <w:rFonts w:eastAsiaTheme="minorEastAsia"/>
-        </w:rPr>
-        <w:t>PubMedCentral</w:t>
-      </w:r>
-      <w:proofErr w:type="spellEnd"/>
-      <w:r>
-        <w:rPr>
-          <w:rFonts w:eastAsiaTheme="minorEastAsia"/>
-        </w:rPr>
-        <w:t xml:space="preserve"> open access subset, and presents an online tool for accessing,</w:t>
-      </w:r>
-      <w:r>
-        <w:rPr>
-          <w:rFonts w:eastAsiaTheme="minorEastAsia"/>
-        </w:rPr>
-        <w:t xml:space="preserve"> visualising</w:t>
+        <w:rPr>
+          <w:rFonts w:eastAsiaTheme="minorEastAsia"/>
+        </w:rPr>
+        <w:t xml:space="preserve"> tool to provide </w:t>
+      </w:r>
+      <w:r>
+        <w:rPr>
+          <w:rFonts w:eastAsiaTheme="minorEastAsia"/>
+        </w:rPr>
+        <w:t xml:space="preserve">some </w:t>
+      </w:r>
+      <w:r>
+        <w:rPr>
+          <w:rFonts w:eastAsiaTheme="minorEastAsia"/>
+        </w:rPr>
+        <w:t>idea of the effect sizes seen in particular areas of psychology</w:t>
+      </w:r>
+    </w:p>
+    <w:p>
+      <w:pPr>
+        <w:rPr>
+          <w:rFonts w:eastAsiaTheme="minorEastAsia"/>
+        </w:rPr>
+      </w:pPr>
+      <w:r>
+        <w:rPr>
+          <w:rFonts w:eastAsiaTheme="minorEastAsia"/>
+        </w:rPr>
+        <w:t>As an e</w:t>
+      </w:r>
+      <w:r>
+        <w:rPr>
+          <w:rFonts w:eastAsiaTheme="minorEastAsia"/>
+        </w:rPr>
+        <w:t>ducation</w:t>
+      </w:r>
+      <w:r>
+        <w:rPr>
+          <w:rFonts w:eastAsiaTheme="minorEastAsia"/>
+        </w:rPr>
+        <w:t>al</w:t>
       </w:r>
       <w:r>
         <w:rPr>
@@ -224,57 +572,7 @@
         <w:rPr>
           <w:rFonts w:eastAsiaTheme="minorEastAsia"/>
         </w:rPr>
-        <w:t xml:space="preserve">and </w:t>
-      </w:r>
-      <w:r>
-        <w:rPr>
-          <w:rFonts w:eastAsiaTheme="minorEastAsia"/>
-        </w:rPr>
-        <w:t>downloading</w:t>
-      </w:r>
-      <w:r>
-        <w:rPr>
-          <w:rFonts w:eastAsiaTheme="minorEastAsia"/>
-        </w:rPr>
-        <w:t xml:space="preserve"> this dataset.</w:t>
-      </w:r>
-      <w:r>
-        <w:rPr>
-          <w:rFonts w:eastAsiaTheme="minorEastAsia"/>
-        </w:rPr>
-        <w:t xml:space="preserve"> </w:t>
-      </w:r>
-      <w:r>
-        <w:t xml:space="preserve">This does not provide a method for estimating the expected outcome of a </w:t>
-      </w:r>
-      <w:proofErr w:type="gramStart"/>
-      <w:r>
-        <w:t>particular area</w:t>
-      </w:r>
-      <w:proofErr w:type="gramEnd"/>
-      <w:r>
-        <w:t xml:space="preserve"> of psychological research, just of visualising the reported effects in an area of psychology research. It can be used as heuristic guide to understanding effect sizes, but for specific estimates of the expected effect sizes from particular experiments, researchers should look to meta-analyses or other large scale replication curation projects like curatescience.org </w:t>
-      </w:r>
-      <w:r>
-        <w:fldChar w:fldCharType="begin"/>
-      </w:r>
-      <w:r>
-        <w:instrText xml:space="preserve"> ADDIN EN.CITE &lt;EndNote&gt;&lt;Cite&gt;&lt;Author&gt;LeBel&lt;/Author&gt;&lt;Year&gt;2018&lt;/Year&gt;&lt;RecNum&gt;925&lt;/RecNum&gt;&lt;DisplayText&gt;(LeBel, McCarthy, Earp, Elson, &amp;amp; Vanpaemel, 2018)&lt;/DisplayText&gt;&lt;record&gt;&lt;rec-number&gt;925&lt;/rec-number&gt;&lt;foreign-keys&gt;&lt;key app="EN" db-id="9xrafw5sx95dvre9w5hpevd89fzwtwr9twsw" timestamp="1534022430"&gt;925&lt;/key&gt;&lt;/foreign-keys&gt;&lt;ref-type name="Journal Article"&gt;17&lt;/ref-type&gt;&lt;contributors&gt;&lt;authors&gt;&lt;author&gt;LeBel, Etienne P.&lt;/author&gt;&lt;author&gt;McCarthy, Randy J.&lt;/author&gt;&lt;author&gt;Earp, Brian D.&lt;/author&gt;&lt;author&gt;Elson, Malte&lt;/author&gt;&lt;author&gt;Vanpaemel, Wolf&lt;/author&gt;&lt;/authors&gt;&lt;/contributors&gt;&lt;titles&gt;&lt;title&gt;A Unified Framework to Quantify the Credibility of Scientific Findings&lt;/title&gt;&lt;secondary-title&gt;Advances in Methods and Practices in Psychological Science&lt;/secondary-title&gt;&lt;/titles&gt;&lt;periodical&gt;&lt;full-title&gt;Advances In Methods and Practices in Psychological Science&lt;/full-title&gt;&lt;/periodical&gt;&lt;pages&gt;2515245918787489&lt;/pages&gt;&lt;dates&gt;&lt;year&gt;2018&lt;/year&gt;&lt;/dates&gt;&lt;publisher&gt;SAGE Publications Inc&lt;/publisher&gt;&lt;isbn&gt;2515-2459&lt;/isbn&gt;&lt;urls&gt;&lt;related-urls&gt;&lt;url&gt;https://doi.org/10.1177/2515245918787489&lt;/url&gt;&lt;/related-urls&gt;&lt;/urls&gt;&lt;electronic-resource-num&gt;10.1177/2515245918787489&lt;/electronic-resource-num&gt;&lt;access-date&gt;2018/08/11&lt;/access-date&gt;&lt;/record&gt;&lt;/Cite&gt;&lt;/EndNote&gt;</w:instrText>
-      </w:r>
-      <w:r>
-        <w:fldChar w:fldCharType="separate"/>
-      </w:r>
-      <w:r>
-        <w:rPr>
-          <w:noProof/>
-        </w:rPr>
-        <w:t>(LeBel, McCarthy, Earp, Elson, &amp; Vanpaemel, 2018)</w:t>
-      </w:r>
-      <w:r>
-        <w:fldChar w:fldCharType="end"/>
-      </w:r>
-      <w:r>
-        <w:t xml:space="preserve">. </w:t>
+        <w:t>tool, allowing quick visualisation and exploration of the reported effects in different areas of psychological research</w:t>
       </w:r>
     </w:p>
     <w:p>
@@ -299,148 +597,6 @@
       </w:pPr>
     </w:p>
     <w:p>
-      <w:pPr>
-        <w:rPr>
-          <w:rFonts w:eastAsiaTheme="minorEastAsia"/>
-        </w:rPr>
-      </w:pPr>
-      <w:r>
-        <w:rPr>
-          <w:rFonts w:eastAsiaTheme="minorEastAsia"/>
-        </w:rPr>
-        <w:t>Use cases:</w:t>
-      </w:r>
-    </w:p>
-    <w:p>
-      <w:pPr>
-        <w:rPr>
-          <w:rFonts w:eastAsiaTheme="minorEastAsia"/>
-        </w:rPr>
-      </w:pPr>
-      <w:r>
-        <w:rPr>
-          <w:rFonts w:eastAsiaTheme="minorEastAsia"/>
-        </w:rPr>
-        <w:t>As a replacement last resort to the benchmarks seen in psychology as a whole</w:t>
-      </w:r>
-    </w:p>
-    <w:p>
-      <w:pPr>
-        <w:rPr>
-          <w:rFonts w:eastAsiaTheme="minorEastAsia"/>
-        </w:rPr>
-      </w:pPr>
-      <w:r>
-        <w:rPr>
-          <w:rFonts w:eastAsiaTheme="minorEastAsia"/>
-        </w:rPr>
-        <w:t xml:space="preserve">Allows people to quickly gather benchmarks from an area of psychology research </w:t>
-      </w:r>
-      <w:r>
-        <w:rPr>
-          <w:rFonts w:eastAsiaTheme="minorEastAsia"/>
-        </w:rPr>
-        <w:t xml:space="preserve">instead of relying on Cohen’s benchmarks </w:t>
-      </w:r>
-    </w:p>
-    <w:p>
-      <w:pPr>
-        <w:rPr>
-          <w:rFonts w:eastAsiaTheme="minorEastAsia"/>
-        </w:rPr>
-      </w:pPr>
-      <w:r>
-        <w:rPr>
-          <w:rFonts w:eastAsiaTheme="minorEastAsia"/>
-        </w:rPr>
-        <w:t xml:space="preserve">As a </w:t>
-      </w:r>
-      <w:proofErr w:type="gramStart"/>
-      <w:r>
-        <w:rPr>
-          <w:rFonts w:eastAsiaTheme="minorEastAsia"/>
-        </w:rPr>
-        <w:t>more subtle</w:t>
-      </w:r>
-      <w:proofErr w:type="gramEnd"/>
-      <w:r>
-        <w:rPr>
-          <w:rFonts w:eastAsiaTheme="minorEastAsia"/>
-        </w:rPr>
-        <w:t xml:space="preserve"> tool to provide </w:t>
-      </w:r>
-      <w:r>
-        <w:rPr>
-          <w:rFonts w:eastAsiaTheme="minorEastAsia"/>
-        </w:rPr>
-        <w:t xml:space="preserve">some </w:t>
-      </w:r>
-      <w:r>
-        <w:rPr>
-          <w:rFonts w:eastAsiaTheme="minorEastAsia"/>
-        </w:rPr>
-        <w:t>idea of the effect sizes seen in particular areas of psychology</w:t>
-      </w:r>
-    </w:p>
-    <w:p>
-      <w:pPr>
-        <w:rPr>
-          <w:rFonts w:eastAsiaTheme="minorEastAsia"/>
-        </w:rPr>
-      </w:pPr>
-      <w:r>
-        <w:rPr>
-          <w:rFonts w:eastAsiaTheme="minorEastAsia"/>
-        </w:rPr>
-        <w:t>As an e</w:t>
-      </w:r>
-      <w:r>
-        <w:rPr>
-          <w:rFonts w:eastAsiaTheme="minorEastAsia"/>
-        </w:rPr>
-        <w:t>ducation</w:t>
-      </w:r>
-      <w:r>
-        <w:rPr>
-          <w:rFonts w:eastAsiaTheme="minorEastAsia"/>
-        </w:rPr>
-        <w:t>al</w:t>
-      </w:r>
-      <w:r>
-        <w:rPr>
-          <w:rFonts w:eastAsiaTheme="minorEastAsia"/>
-        </w:rPr>
-        <w:t xml:space="preserve"> </w:t>
-      </w:r>
-      <w:r>
-        <w:rPr>
-          <w:rFonts w:eastAsiaTheme="minorEastAsia"/>
-        </w:rPr>
-        <w:t>tool, allowing quick visualisation and exploration of the reported effects in different areas of psychological research</w:t>
-      </w:r>
-    </w:p>
-    <w:p>
-      <w:pPr>
-        <w:rPr>
-          <w:rFonts w:eastAsiaTheme="minorEastAsia"/>
-        </w:rPr>
-      </w:pPr>
-    </w:p>
-    <w:p>
-      <w:pPr>
-        <w:rPr>
-          <w:rFonts w:eastAsiaTheme="minorEastAsia"/>
-        </w:rPr>
-      </w:pPr>
-    </w:p>
-    <w:p>
-      <w:pPr>
-        <w:rPr>
-          <w:rFonts w:eastAsiaTheme="minorEastAsia"/>
-        </w:rPr>
-      </w:pPr>
-    </w:p>
-    <w:p>
       <w:r>
         <w:t xml:space="preserve">As a side effect of the relatively regular way in which these effect sizes are reported, </w:t>
       </w:r>
@@ -466,6 +622,7 @@
     <w:p/>
     <w:p>
       <w:r>
+        <w:lastRenderedPageBreak/>
         <w:t xml:space="preserve">Partial eta squared </w:t>
       </w:r>
     </w:p>
@@ -698,13 +855,33 @@
       <w:r>
         <w:t>Sample sizes, of course, and aspects of the study designs, populations sampled, and researcher identities and affiliations.  You’re going to have some awkward issues regarding dependencies in the data, e.g., multiple effect sizes within one study, multiple studies from the same lab.</w:t>
       </w:r>
-      <w:bookmarkStart w:id="0" w:name="_GoBack"/>
-      <w:bookmarkEnd w:id="0"/>
+    </w:p>
+    <w:p/>
+    <w:p>
+      <w:r>
+        <w:t xml:space="preserve">For a citation about the proportion of studies which report an effect size: </w:t>
+      </w:r>
+      <w:r>
+        <w:fldChar w:fldCharType="begin"/>
+      </w:r>
+      <w:r>
+        <w:instrText xml:space="preserve"> ADDIN EN.CITE &lt;EndNote&gt;&lt;Cite&gt;&lt;Author&gt;Fritz&lt;/Author&gt;&lt;Year&gt;2012&lt;/Year&gt;&lt;RecNum&gt;949&lt;/RecNum&gt;&lt;DisplayText&gt;(Fritz, Morris, &amp;amp; Richler, 2012)&lt;/DisplayText&gt;&lt;record&gt;&lt;rec-number&gt;949&lt;/rec-number&gt;&lt;foreign-keys&gt;&lt;key app="EN" db-id="9xrafw5sx95dvre9w5hpevd89fzwtwr9twsw" timestamp="1535355567"&gt;949&lt;/key&gt;&lt;/foreign-keys&gt;&lt;ref-type name="Journal Article"&gt;17&lt;/ref-type&gt;&lt;contributors&gt;&lt;authors&gt;&lt;author&gt;Fritz, Catherine O.&lt;/author&gt;&lt;author&gt;Morris, Peter E.&lt;/author&gt;&lt;author&gt;Richler, Jennifer J.&lt;/author&gt;&lt;/authors&gt;&lt;/contributors&gt;&lt;auth-address&gt;Fritz, Catherine O.: Educational Research Department, Lancaster University, Lancaster, United Kingdom, LA1 4YD, c.fritz@lancaster.ac.uk&lt;/auth-address&gt;&lt;titles&gt;&lt;title&gt;Effect size estimates: Current use, calculations, and interpretation&lt;/title&gt;&lt;secondary-title&gt;Journal of Experimental Psychology: General&lt;/secondary-title&gt;&lt;/titles&gt;&lt;periodical&gt;&lt;full-title&gt;Journal of Experimental Psychology: General&lt;/full-title&gt;&lt;/periodical&gt;&lt;pages&gt;2-18&lt;/pages&gt;&lt;volume&gt;141&lt;/volume&gt;&lt;number&gt;1&lt;/number&gt;&lt;keywords&gt;&lt;keyword&gt;*Effect Size (Statistical)&lt;/keyword&gt;&lt;keyword&gt;*Statistical Analysis&lt;/keyword&gt;&lt;keyword&gt;Statistics&lt;/keyword&gt;&lt;/keywords&gt;&lt;dates&gt;&lt;year&gt;2012&lt;/year&gt;&lt;/dates&gt;&lt;pub-location&gt;US&lt;/pub-location&gt;&lt;publisher&gt;American Psychological Association&lt;/publisher&gt;&lt;isbn&gt;1939-2222(Electronic),0096-3445(Print)&lt;/isbn&gt;&lt;urls&gt;&lt;/urls&gt;&lt;electronic-resource-num&gt;10.1037/a0024338&lt;/electronic-resource-num&gt;&lt;/record&gt;&lt;/Cite&gt;&lt;/EndNote&gt;</w:instrText>
+      </w:r>
+      <w:r>
+        <w:fldChar w:fldCharType="separate"/>
+      </w:r>
+      <w:r>
+        <w:rPr>
+          <w:noProof/>
+        </w:rPr>
+        <w:t>(Fritz, Morris, &amp; Richler, 2012)</w:t>
+      </w:r>
+      <w:r>
+        <w:fldChar w:fldCharType="end"/>
+      </w:r>
     </w:p>
     <w:p/>
     <w:p/>
-    <w:p/>
-    <w:p/>
     <w:p>
       <w:r>
         <w:t xml:space="preserve">Limitations: </w:t>
@@ -712,7 +889,6 @@
     </w:p>
     <w:p>
       <w:r>
-        <w:lastRenderedPageBreak/>
         <w:t xml:space="preserve">It should be </w:t>
       </w:r>
       <w:proofErr w:type="gramStart"/>
@@ -728,40 +904,34 @@
       <w:r>
         <w:t xml:space="preserve">It is possible that open access </w:t>
       </w:r>
+      <w:r>
+        <w:t>journals</w:t>
+      </w:r>
+      <w:r>
+        <w:t xml:space="preserve"> are in some way systematically different from the population of all journals. </w:t>
+      </w:r>
+    </w:p>
+    <w:p>
+      <w:r>
+        <w:t xml:space="preserve">The way that the text search function works means that there are </w:t>
+      </w:r>
+      <w:proofErr w:type="gramStart"/>
+      <w:r>
+        <w:t>definitely errors</w:t>
+      </w:r>
+      <w:proofErr w:type="gramEnd"/>
+      <w:r>
+        <w:t xml:space="preserve"> in this database. Although no false positives were identified in the validation stage of this project, it is possible that some people use one of the same </w:t>
+      </w:r>
       <w:proofErr w:type="spellStart"/>
       <w:r>
-        <w:t>jo</w:t>
-      </w:r>
-      <w:r>
-        <w:t>urals</w:t>
+        <w:t>sybols</w:t>
       </w:r>
       <w:proofErr w:type="spellEnd"/>
       <w:r>
-        <w:t xml:space="preserve"> are in some way systematically different from the population of all journals. </w:t>
-      </w:r>
-    </w:p>
-    <w:p>
-      <w:r>
-        <w:t xml:space="preserve">The way that the text search function works means that there are </w:t>
-      </w:r>
-      <w:proofErr w:type="gramStart"/>
-      <w:r>
-        <w:t>definitely errors</w:t>
-      </w:r>
-      <w:proofErr w:type="gramEnd"/>
-      <w:r>
-        <w:t xml:space="preserve"> in this database. Although no false positives were identified in the validation stage of this project, it is possible that some people use one of the same </w:t>
-      </w:r>
-      <w:proofErr w:type="spellStart"/>
-      <w:r>
-        <w:t>sybols</w:t>
-      </w:r>
-      <w:proofErr w:type="spellEnd"/>
-      <w:r>
         <w:t xml:space="preserve"> to represent another feature of their dataset, in which case it would appear in this database as a reported effect size. Secondly, this search mechanism does not pick up on </w:t>
       </w:r>
     </w:p>
-    <w:p/>
     <w:p/>
     <w:p/>
     <w:p>
@@ -1093,7 +1263,6 @@
     </w:p>
     <w:p>
       <w:r>
-        <w:lastRenderedPageBreak/>
         <w:t xml:space="preserve">Keyword, </w:t>
       </w:r>
       <w:r>
@@ -1286,6 +1455,7 @@
                 <w:sz w:val="14"/>
                 <w:szCs w:val="14"/>
               </w:rPr>
+              <w:lastRenderedPageBreak/>
               <w:t>4547492</w:t>
             </w:r>
           </w:p>
@@ -1786,6 +1956,7 @@
         <w:gridCol w:w="1838"/>
         <w:gridCol w:w="1701"/>
         <w:gridCol w:w="1417"/>
+        <w:gridCol w:w="1787"/>
         <w:gridCol w:w="1417"/>
       </w:tblGrid>
       <w:tr>
@@ -1795,13 +1966,7 @@
           </w:tcPr>
           <w:p>
             <w:r>
-              <w:t>PM</w:t>
-            </w:r>
-            <w:r>
-              <w:t>C</w:t>
-            </w:r>
-            <w:r>
-              <w:t>ID</w:t>
+              <w:t>PMCID</w:t>
             </w:r>
           </w:p>
         </w:tc>
@@ -1822,6 +1987,16 @@
           <w:p>
             <w:r>
               <w:t>Effect size</w:t>
+            </w:r>
+          </w:p>
+        </w:tc>
+        <w:tc>
+          <w:tcPr>
+            <w:tcW w:w="1787" w:type="dxa"/>
+          </w:tcPr>
+          <w:p>
+            <w:r>
+              <w:t>Bias-adjusted ES</w:t>
             </w:r>
           </w:p>
         </w:tc>
@@ -1869,6 +2044,16 @@
         </w:tc>
         <w:tc>
           <w:tcPr>
+            <w:tcW w:w="1787" w:type="dxa"/>
+          </w:tcPr>
+          <w:p>
+            <w:r>
+              <w:t>.01</w:t>
+            </w:r>
+          </w:p>
+        </w:tc>
+        <w:tc>
+          <w:tcPr>
             <w:tcW w:w="1417" w:type="dxa"/>
           </w:tcPr>
           <w:p>
@@ -1911,6 +2096,16 @@
         </w:tc>
         <w:tc>
           <w:tcPr>
+            <w:tcW w:w="1787" w:type="dxa"/>
+          </w:tcPr>
+          <w:p>
+            <w:r>
+              <w:t>5.5</w:t>
+            </w:r>
+          </w:p>
+        </w:tc>
+        <w:tc>
+          <w:tcPr>
             <w:tcW w:w="1417" w:type="dxa"/>
           </w:tcPr>
           <w:p>
@@ -1953,6 +2148,16 @@
         </w:tc>
         <w:tc>
           <w:tcPr>
+            <w:tcW w:w="1787" w:type="dxa"/>
+          </w:tcPr>
+          <w:p>
+            <w:r>
+              <w:t>3</w:t>
+            </w:r>
+          </w:p>
+        </w:tc>
+        <w:tc>
+          <w:tcPr>
             <w:tcW w:w="1417" w:type="dxa"/>
           </w:tcPr>
           <w:p>
@@ -1995,6 +2200,16 @@
         </w:tc>
         <w:tc>
           <w:tcPr>
+            <w:tcW w:w="1787" w:type="dxa"/>
+          </w:tcPr>
+          <w:p>
+            <w:r>
+              <w:t>.2</w:t>
+            </w:r>
+          </w:p>
+        </w:tc>
+        <w:tc>
+          <w:tcPr>
             <w:tcW w:w="1417" w:type="dxa"/>
           </w:tcPr>
           <w:p>
@@ -2032,6 +2247,16 @@
           <w:p>
             <w:r>
               <w:t>.06</w:t>
+            </w:r>
+          </w:p>
+        </w:tc>
+        <w:tc>
+          <w:tcPr>
+            <w:tcW w:w="1787" w:type="dxa"/>
+          </w:tcPr>
+          <w:p>
+            <w:r>
+              <w:t>.04</w:t>
             </w:r>
           </w:p>
         </w:tc>
@@ -2079,6 +2304,16 @@
           <w:p>
             <w:r>
               <w:t>.66</w:t>
+            </w:r>
+          </w:p>
+        </w:tc>
+        <w:tc>
+          <w:tcPr>
+            <w:tcW w:w="1787" w:type="dxa"/>
+          </w:tcPr>
+          <w:p>
+            <w:r>
+              <w:t>.5</w:t>
             </w:r>
           </w:p>
         </w:tc>
@@ -2184,17 +2419,16 @@
         <w:ind w:left="720" w:hanging="720"/>
       </w:pPr>
       <w:r>
-        <w:lastRenderedPageBreak/>
-        <w:t xml:space="preserve">Haase, R. F., Waechter, D. M., &amp; Solomon, G. S. (1982). How significant is a significant difference? Average effect size of research in counseling psychology. </w:t>
+        <w:t xml:space="preserve">Ferguson, C. J., &amp; Brannick, M. T. (2012). Publication bias in psychological science: prevalence, methods for identifying and controlling, and implications for the use of meta-analyses. </w:t>
       </w:r>
       <w:r>
         <w:rPr>
           <w:i/>
         </w:rPr>
-        <w:t>Journal of Counseling Psychology, 29</w:t>
-      </w:r>
-      <w:r>
-        <w:t>, 58-65. doi:10.1037/0022-0167.29.1.58</w:t>
+        <w:t>Psychol Methods, 17</w:t>
+      </w:r>
+      <w:r>
+        <w:t>, 120-128. doi:10.1037/a0024445</w:t>
       </w:r>
     </w:p>
     <w:p>
@@ -2204,16 +2438,16 @@
         <w:ind w:left="720" w:hanging="720"/>
       </w:pPr>
       <w:r>
-        <w:t xml:space="preserve">LeBel, E. P., McCarthy, R. J., Earp, B. D., Elson, M., &amp; Vanpaemel, W. (2018). A Unified Framework to Quantify the Credibility of Scientific Findings. </w:t>
+        <w:t xml:space="preserve">Fritz, C. O., Morris, P. E., &amp; Richler, J. J. (2012). Effect size estimates: Current use, calculations, and interpretation. </w:t>
       </w:r>
       <w:r>
         <w:rPr>
           <w:i/>
         </w:rPr>
-        <w:t>Advances In Methods and Practices in Psychological Science</w:t>
-      </w:r>
-      <w:r>
-        <w:t>, 2515245918787489. doi:10.1177/2515245918787489</w:t>
+        <w:t>Journal of Experimental Psychology: General, 141</w:t>
+      </w:r>
+      <w:r>
+        <w:t>, 2-18. doi:10.1037/a0024338</w:t>
       </w:r>
     </w:p>
     <w:p>
@@ -2223,6 +2457,44 @@
         <w:ind w:left="720" w:hanging="720"/>
       </w:pPr>
       <w:r>
+        <w:t xml:space="preserve">Haase, R. F., Waechter, D. M., &amp; Solomon, G. S. (1982). How significant is a significant difference? Average effect size of research in counseling psychology. </w:t>
+      </w:r>
+      <w:r>
+        <w:rPr>
+          <w:i/>
+        </w:rPr>
+        <w:t>Journal of Counseling Psychology, 29</w:t>
+      </w:r>
+      <w:r>
+        <w:t>, 58-65. doi:10.1037/0022-0167.29.1.58</w:t>
+      </w:r>
+    </w:p>
+    <w:p>
+      <w:pPr>
+        <w:pStyle w:val="EndNoteBibliography"/>
+        <w:spacing w:after="0"/>
+        <w:ind w:left="720" w:hanging="720"/>
+      </w:pPr>
+      <w:r>
+        <w:t xml:space="preserve">LeBel, E. P., McCarthy, R. J., Earp, B. D., Elson, M., &amp; Vanpaemel, W. (2018). A Unified Framework to Quantify the Credibility of Scientific Findings. </w:t>
+      </w:r>
+      <w:r>
+        <w:rPr>
+          <w:i/>
+        </w:rPr>
+        <w:t>Advances In Methods and Practices in Psychological Science</w:t>
+      </w:r>
+      <w:r>
+        <w:t>, 2515245918787489. doi:10.1177/2515245918787489</w:t>
+      </w:r>
+    </w:p>
+    <w:p>
+      <w:pPr>
+        <w:pStyle w:val="EndNoteBibliography"/>
+        <w:spacing w:after="0"/>
+        <w:ind w:left="720" w:hanging="720"/>
+      </w:pPr>
+      <w:r>
         <w:t xml:space="preserve">Quintana, D. S. (2016). Statistical considerations for reporting and planning heart rate variability case-control studies. </w:t>
       </w:r>
       <w:r>
@@ -2241,6 +2513,7 @@
         <w:ind w:left="720" w:hanging="720"/>
       </w:pPr>
       <w:r>
+        <w:lastRenderedPageBreak/>
         <w:t xml:space="preserve">Szucs, D., &amp; Ioannidis, J. P. A. (2017). Empirical assessment of published effect sizes and power in the recent cognitive neuroscience and psychology literature. </w:t>
       </w:r>
       <w:r>
@@ -2669,7 +2942,6 @@
   <w:style w:type="character" w:default="1" w:styleId="DefaultParagraphFont">
     <w:name w:val="Default Paragraph Font"/>
     <w:uiPriority w:val="1"/>
-    <w:semiHidden/>
     <w:unhideWhenUsed/>
   </w:style>
   <w:style w:type="table" w:default="1" w:styleId="TableNormal">

</xml_diff>

<commit_message>
Adding to do lists in papers
</commit_message>
<xml_diff>
--- a/Effect Size Scraping Paper.docx
+++ b/Effect Size Scraping Paper.docx
@@ -2,6 +2,44 @@
 <file path=word/document.xml><?xml version="1.0" encoding="utf-8"?>
 <w:document xmlns:wpc="http://schemas.microsoft.com/office/word/2010/wordprocessingCanvas" xmlns:cx="http://schemas.microsoft.com/office/drawing/2014/chartex" xmlns:cx1="http://schemas.microsoft.com/office/drawing/2015/9/8/chartex" xmlns:cx2="http://schemas.microsoft.com/office/drawing/2015/10/21/chartex" xmlns:cx3="http://schemas.microsoft.com/office/drawing/2016/5/9/chartex" xmlns:cx4="http://schemas.microsoft.com/office/drawing/2016/5/10/chartex" xmlns:cx5="http://schemas.microsoft.com/office/drawing/2016/5/11/chartex" xmlns:cx6="http://schemas.microsoft.com/office/drawing/2016/5/12/chartex" xmlns:cx7="http://schemas.microsoft.com/office/drawing/2016/5/13/chartex" xmlns:cx8="http://schemas.microsoft.com/office/drawing/2016/5/14/chartex" xmlns:mc="http://schemas.openxmlformats.org/markup-compatibility/2006" xmlns:aink="http://schemas.microsoft.com/office/drawing/2016/ink" xmlns:am3d="http://schemas.microsoft.com/office/drawing/2017/model3d" xmlns:o="urn:schemas-microsoft-com:office:office" xmlns:r="http://schemas.openxmlformats.org/officeDocument/2006/relationships" xmlns:m="http://schemas.openxmlformats.org/officeDocument/2006/math" xmlns:v="urn:schemas-microsoft-com:vml" xmlns:wp14="http://schemas.microsoft.com/office/word/2010/wordprocessingDrawing" xmlns:wp="http://schemas.openxmlformats.org/drawingml/2006/wordprocessingDrawing" xmlns:w10="urn:schemas-microsoft-com:office:word" xmlns:w="http://schemas.openxmlformats.org/wordprocessingml/2006/main" xmlns:w14="http://schemas.microsoft.com/office/word/2010/wordml" xmlns:w15="http://schemas.microsoft.com/office/word/2012/wordml" xmlns:w16cid="http://schemas.microsoft.com/office/word/2016/wordml/cid" xmlns:w16se="http://schemas.microsoft.com/office/word/2015/wordml/symex" xmlns:wpg="http://schemas.microsoft.com/office/word/2010/wordprocessingGroup" xmlns:wpi="http://schemas.microsoft.com/office/word/2010/wordprocessingInk" xmlns:wne="http://schemas.microsoft.com/office/word/2006/wordml" xmlns:wps="http://schemas.microsoft.com/office/word/2010/wordprocessingShape" mc:Ignorable="w14 w15 w16se w16cid wp14">
   <w:body>
+    <w:p>
+      <w:r>
+        <w:t>ALSO write another paper about the trend in effect size reporting – i.e., descriptive and over time.</w:t>
+      </w:r>
+    </w:p>
+    <w:p>
+      <w:r>
+        <w:t xml:space="preserve">Also write another paper about the trend in effect sizes reported in the literature over time. Are they in fact going </w:t>
+      </w:r>
+      <w:proofErr w:type="gramStart"/>
+      <w:r>
+        <w:t>down.</w:t>
+      </w:r>
+      <w:proofErr w:type="gramEnd"/>
+      <w:r>
+        <w:t xml:space="preserve"> </w:t>
+      </w:r>
+    </w:p>
+    <w:p>
+      <w:r>
+        <w:t xml:space="preserve">Maybe run them all through </w:t>
+      </w:r>
+      <w:proofErr w:type="spellStart"/>
+      <w:r>
+        <w:t>statcheck</w:t>
+      </w:r>
+      <w:proofErr w:type="spellEnd"/>
+      <w:r>
+        <w:t xml:space="preserve"> too? </w:t>
+      </w:r>
+      <w:r>
+        <w:t>Or at least the APA formatted ones.</w:t>
+      </w:r>
+      <w:bookmarkStart w:id="0" w:name="_GoBack"/>
+      <w:bookmarkEnd w:id="0"/>
+    </w:p>
+    <w:p/>
+    <w:p/>
     <w:p>
       <w:r>
         <w:t xml:space="preserve">One of the most useful tools that facilitates succinct and understandable data summaries, comparison of results across studies and future power analysis are standardised effect sizes. Although statistical significance tests are often presented as the primary tests of a scientific theory, equally if not more important is the degree of difference or strength of effect that was observed. Often, the most efficient way of expressing the size of the effect will be to use a standardised effect size (e.g., Cohen’s d, partial </w:t>
@@ -251,12 +289,7 @@
       </w:r>
       <w:proofErr w:type="gramEnd"/>
       <w:r>
-        <w:t xml:space="preserve"> of psychological research, just of visualising the reported effects in an area of psychology research. It can be used as heuristic guide to understanding effect sizes, but for specific estimates of the expected effect sizes from particular experiments, researchers should look to meta-analyses or other large scale </w:t>
-      </w:r>
-      <w:bookmarkStart w:id="0" w:name="_GoBack"/>
-      <w:bookmarkEnd w:id="0"/>
-      <w:r>
-        <w:t xml:space="preserve">replication curation projects like curatescience.org </w:t>
+        <w:t xml:space="preserve"> of psychological research, just of visualising the reported effects in an area of psychology research. It can be used as heuristic guide to understanding effect sizes, but for specific estimates of the expected effect sizes from particular experiments, researchers should look to meta-analyses or other large scale replication curation projects like curatescience.org </w:t>
       </w:r>
       <w:r>
         <w:fldChar w:fldCharType="begin"/>
@@ -351,6 +384,7 @@
     </w:p>
     <w:p>
       <w:r>
+        <w:lastRenderedPageBreak/>
         <w:fldChar w:fldCharType="begin">
           <w:fldData xml:space="preserve">PEVuZE5vdGU+PENpdGU+PEF1dGhvcj5NY1NoYW5lPC9BdXRob3I+PFllYXI+MjAxNjwvWWVhcj48
 UmVjTnVtPjI0PC9SZWNOdW0+PERpc3BsYXlUZXh0PihzZWUgQW5kZXJzb24sIEtlbGxleSwgJmFt
@@ -565,16 +599,7 @@
     </w:p>
     <w:p>
       <w:r>
-        <w:t xml:space="preserve">See </w:t>
-      </w:r>
-      <w:r>
-        <w:t>Addressing the “Replication Crisis”: Using Original Studies to Design Replication Studies with Appropriate Statistical Power</w:t>
-      </w:r>
-      <w:r>
-        <w:t xml:space="preserve"> </w:t>
-      </w:r>
-      <w:r>
-        <w:t>Samantha F. Anderson &amp; Scott E. Maxwell</w:t>
+        <w:t>See Addressing the “Replication Crisis”: Using Original Studies to Design Replication Studies with Appropriate Statistical Power Samantha F. Anderson &amp; Scott E. Maxwell</w:t>
       </w:r>
     </w:p>
     <w:p>
@@ -589,7 +614,6 @@
         <w:spacing w:line="360" w:lineRule="auto"/>
       </w:pPr>
       <w:r>
-        <w:lastRenderedPageBreak/>
         <w:fldChar w:fldCharType="begin"/>
       </w:r>
       <w:r>
@@ -859,7 +883,6 @@
     <w:p/>
     <w:p>
       <w:r>
-        <w:lastRenderedPageBreak/>
         <w:t xml:space="preserve">Partial eta squared </w:t>
       </w:r>
     </w:p>
@@ -1139,6 +1162,7 @@
     </w:p>
     <w:p>
       <w:r>
+        <w:lastRenderedPageBreak/>
         <w:t xml:space="preserve">It is possible that open access </w:t>
       </w:r>
       <w:r>
@@ -1516,6 +1540,7 @@
     <w:p/>
     <w:p>
       <w:r>
+        <w:lastRenderedPageBreak/>
         <w:t xml:space="preserve">Data organisation </w:t>
       </w:r>
     </w:p>
@@ -1692,7 +1717,6 @@
                 <w:sz w:val="14"/>
                 <w:szCs w:val="14"/>
               </w:rPr>
-              <w:lastRenderedPageBreak/>
               <w:t>4547492</w:t>
             </w:r>
           </w:p>
@@ -2675,6 +2699,7 @@
         <w:ind w:left="720" w:hanging="720"/>
       </w:pPr>
       <w:r>
+        <w:lastRenderedPageBreak/>
         <w:t xml:space="preserve">Ferguson, C. J., &amp; Brannick, M. T. (2012). Publication bias in psychological science: prevalence, methods for identifying and controlling, and implications for the use of meta-analyses. </w:t>
       </w:r>
       <w:r>
@@ -2732,7 +2757,6 @@
         <w:ind w:left="720" w:hanging="720"/>
       </w:pPr>
       <w:r>
-        <w:lastRenderedPageBreak/>
         <w:t xml:space="preserve">LeBel, E. P., McCarthy, R. J., Earp, B. D., Elson, M., &amp; Vanpaemel, W. (2018). A Unified Framework to Quantify the Credibility of Scientific Findings. </w:t>
       </w:r>
       <w:r>

</xml_diff>

<commit_message>
Adding minor notes for future Felix
</commit_message>
<xml_diff>
--- a/Effect Size Scraping Paper.docx
+++ b/Effect Size Scraping Paper.docx
@@ -35,8 +35,6 @@
       <w:r>
         <w:t>Or at least the APA formatted ones.</w:t>
       </w:r>
-      <w:bookmarkStart w:id="0" w:name="_GoBack"/>
-      <w:bookmarkEnd w:id="0"/>
     </w:p>
     <w:p/>
     <w:p/>
@@ -145,15 +143,7 @@
         <w:t xml:space="preserve"> benchmarks. </w:t>
       </w:r>
       <w:r>
-        <w:t xml:space="preserve">This is true </w:t>
-      </w:r>
-      <w:proofErr w:type="gramStart"/>
-      <w:r>
-        <w:t>despite the fact that</w:t>
-      </w:r>
-      <w:proofErr w:type="gramEnd"/>
-      <w:r>
-        <w:t xml:space="preserve"> Cohen never suggested using his benchmarks as anything but a last resort in power analysis or effect size interpretation</w:t>
+        <w:t>This is true despite the fact that Cohen never suggested using his benchmarks as anything but a last resort in power analysis or effect size interpretation</w:t>
       </w:r>
       <w:r>
         <w:t xml:space="preserve">. </w:t>
@@ -161,15 +151,7 @@
     </w:p>
     <w:p>
       <w:r>
-        <w:t xml:space="preserve">E.g.; “When the above has not provided </w:t>
-      </w:r>
-      <w:proofErr w:type="gramStart"/>
-      <w:r>
-        <w:t>sufficient</w:t>
-      </w:r>
-      <w:proofErr w:type="gramEnd"/>
-      <w:r>
-        <w:t xml:space="preserve"> guidance, the reader has an additional recourse. For each statistical test's ES index, the author proposes, as a convention, ES values to serve as operational definitions of the qualitative adjectives" small,"" medium," and" large." This is an operation fraught with many dangers … they run a risk of being misunderstood.”, Cohen, 1988, p.12</w:t>
+        <w:t>E.g.; “When the above has not provided sufficient guidance, the reader has an additional recourse. For each statistical test's ES index, the author proposes, as a convention, ES values to serve as operational definitions of the qualitative adjectives" small,"" medium," and" large." This is an operation fraught with many dangers … they run a risk of being misunderstood.”, Cohen, 1988, p.12</w:t>
       </w:r>
       <w:r>
         <w:fldChar w:fldCharType="begin"/>
@@ -186,15 +168,7 @@
     </w:p>
     <w:p>
       <w:r>
-        <w:t xml:space="preserve">And </w:t>
-      </w:r>
-      <w:proofErr w:type="gramStart"/>
-      <w:r>
-        <w:t>despite the fact that</w:t>
-      </w:r>
-      <w:proofErr w:type="gramEnd"/>
-      <w:r>
-        <w:t xml:space="preserve"> he selected these benchmarks in a somewhat ad hoc manner e.g., “‘Small’ effect sizes must not be so small that seeking them amidst the inevitable operation of measurement and experimental bias and lack of fidelity is a bootless task, yet not so large as to make them fairly perceptible to the naked observational eye… In contrast, large effects must not be defined as so large that their quest by statistical methods is wholly a </w:t>
+        <w:t xml:space="preserve">And despite the fact that he selected these benchmarks in a somewhat ad hoc manner e.g., “‘Small’ effect sizes must not be so small that seeking them amidst the inevitable operation of measurement and experimental bias and lack of fidelity is a bootless task, yet not so large as to make them fairly perceptible to the naked observational eye… In contrast, large effects must not be defined as so large that their quest by statistical methods is wholly a </w:t>
       </w:r>
       <w:proofErr w:type="spellStart"/>
       <w:r>
@@ -281,15 +255,7 @@
         <w:t xml:space="preserve"> </w:t>
       </w:r>
       <w:r>
-        <w:t xml:space="preserve">This does not provide a method for estimating the expected outcome of a </w:t>
-      </w:r>
-      <w:proofErr w:type="gramStart"/>
-      <w:r>
-        <w:t>particular area</w:t>
-      </w:r>
-      <w:proofErr w:type="gramEnd"/>
-      <w:r>
-        <w:t xml:space="preserve"> of psychological research, just of visualising the reported effects in an area of psychology research. It can be used as heuristic guide to understanding effect sizes, but for specific estimates of the expected effect sizes from particular experiments, researchers should look to meta-analyses or other large scale replication curation projects like curatescience.org </w:t>
+        <w:t xml:space="preserve">This does not provide a method for estimating the expected outcome of a particular area of psychological research, just of visualising the reported effects in an area of psychology research. It can be used as heuristic guide to understanding effect sizes, but for specific estimates of the expected effect sizes from particular experiments, researchers should look to meta-analyses or other large scale replication curation projects like curatescience.org </w:t>
       </w:r>
       <w:r>
         <w:fldChar w:fldCharType="begin"/>
@@ -365,15 +331,7 @@
         <w:fldChar w:fldCharType="end"/>
       </w:r>
       <w:r>
-        <w:t xml:space="preserve">. </w:t>
-      </w:r>
-      <w:proofErr w:type="gramStart"/>
-      <w:r>
-        <w:t>In order to</w:t>
-      </w:r>
-      <w:proofErr w:type="gramEnd"/>
-      <w:r>
-        <w:t xml:space="preserve"> address this issue, several methods have been implemented to adjust for publication bias.</w:t>
+        <w:t>. In order to address this issue, several methods have been implemented to adjust for publication bias.</w:t>
       </w:r>
     </w:p>
     <w:p/>
@@ -591,6 +549,24 @@
       </w:r>
     </w:p>
     <w:p>
+      <w:r>
+        <w:t xml:space="preserve">THINK ABOUT ESTIMATING EFFECT SIZES FROM THE TRUNCATED </w:t>
+      </w:r>
+      <w:r>
+        <w:t>distributions</w:t>
+      </w:r>
+      <w:r>
+        <w:t xml:space="preserve"> following </w:t>
+      </w:r>
+      <w:r>
+        <w:t>Anderson &amp; Maxwell</w:t>
+      </w:r>
+      <w:bookmarkStart w:id="0" w:name="_GoBack"/>
+      <w:bookmarkEnd w:id="0"/>
+    </w:p>
+    <w:p/>
+    <w:p/>
+    <w:p>
       <w:pPr>
         <w:rPr>
           <w:b/>
@@ -669,16 +645,148 @@
     <w:p/>
     <w:p>
       <w:r>
-        <w:t xml:space="preserve">SUBTASK – calculate average effect size decrease from </w:t>
-      </w:r>
-      <w:proofErr w:type="gramStart"/>
-      <w:r>
-        <w:t>all of</w:t>
-      </w:r>
-      <w:proofErr w:type="gramEnd"/>
-      <w:r>
-        <w:t xml:space="preserve"> the large reproducibility projects</w:t>
-      </w:r>
+        <w:t>SUBTASK – calculate average effect size decrease from all of the large reproducibility projects</w:t>
+      </w:r>
+    </w:p>
+    <w:p>
+      <w:pPr>
+        <w:rPr>
+          <w:rFonts w:eastAsiaTheme="minorEastAsia"/>
+        </w:rPr>
+      </w:pPr>
+    </w:p>
+    <w:p>
+      <w:pPr>
+        <w:rPr>
+          <w:rFonts w:eastAsiaTheme="minorEastAsia"/>
+        </w:rPr>
+      </w:pPr>
+      <w:r>
+        <w:rPr>
+          <w:rFonts w:eastAsiaTheme="minorEastAsia"/>
+        </w:rPr>
+        <w:t xml:space="preserve">Effect size information: </w:t>
+      </w:r>
+    </w:p>
+    <w:p>
+      <w:pPr>
+        <w:rPr>
+          <w:rFonts w:eastAsiaTheme="minorEastAsia"/>
+        </w:rPr>
+      </w:pPr>
+      <w:r>
+        <w:rPr>
+          <w:rFonts w:eastAsiaTheme="minorEastAsia"/>
+        </w:rPr>
+        <w:t xml:space="preserve">Converting F-value from ANOVA to </w:t>
+      </w:r>
+      <w:proofErr w:type="spellStart"/>
+      <w:r>
+        <w:rPr>
+          <w:rFonts w:eastAsiaTheme="minorEastAsia"/>
+        </w:rPr>
+        <w:t>cohen's</w:t>
+      </w:r>
+      <w:proofErr w:type="spellEnd"/>
+      <w:r>
+        <w:rPr>
+          <w:rFonts w:eastAsiaTheme="minorEastAsia"/>
+        </w:rPr>
+        <w:t xml:space="preserve"> d in meta-analysis (</w:t>
+      </w:r>
+      <w:proofErr w:type="spellStart"/>
+      <w:r>
+        <w:rPr>
+          <w:rFonts w:eastAsiaTheme="minorEastAsia"/>
+        </w:rPr>
+        <w:t>metafor</w:t>
+      </w:r>
+      <w:proofErr w:type="spellEnd"/>
+      <w:r>
+        <w:rPr>
+          <w:rFonts w:eastAsiaTheme="minorEastAsia"/>
+        </w:rPr>
+        <w:t>-package)</w:t>
+      </w:r>
+      <w:r>
+        <w:rPr>
+          <w:rFonts w:eastAsiaTheme="minorEastAsia"/>
+        </w:rPr>
+        <w:t xml:space="preserve"> </w:t>
+      </w:r>
+      <w:hyperlink r:id="rId4" w:history="1">
+        <w:r>
+          <w:rPr>
+            <w:rStyle w:val="Hyperlink"/>
+            <w:rFonts w:eastAsiaTheme="minorEastAsia"/>
+          </w:rPr>
+          <w:t>https://stat.ethz.ch/pipermail/r-help/2011-July/284933.html</w:t>
+        </w:r>
+      </w:hyperlink>
+    </w:p>
+    <w:p>
+      <w:pPr>
+        <w:rPr>
+          <w:rFonts w:eastAsiaTheme="minorEastAsia"/>
+          <w:b/>
+        </w:rPr>
+      </w:pPr>
+    </w:p>
+    <w:p>
+      <w:pPr>
+        <w:rPr>
+          <w:rFonts w:eastAsiaTheme="minorEastAsia"/>
+          <w:b/>
+        </w:rPr>
+      </w:pPr>
+      <w:r>
+        <w:rPr>
+          <w:rFonts w:eastAsiaTheme="minorEastAsia"/>
+          <w:b/>
+        </w:rPr>
+        <w:t xml:space="preserve">Common effect size conversions: </w:t>
+      </w:r>
+    </w:p>
+    <w:p>
+      <w:pPr>
+        <w:rPr>
+          <w:rFonts w:eastAsiaTheme="minorEastAsia"/>
+          <w:b/>
+        </w:rPr>
+      </w:pPr>
+      <w:hyperlink r:id="rId5" w:history="1">
+        <w:r>
+          <w:rPr>
+            <w:rStyle w:val="Hyperlink"/>
+            <w:rFonts w:eastAsiaTheme="minorEastAsia"/>
+            <w:b/>
+          </w:rPr>
+          <w:t>https://www.soph.uab.edu/sites/edu.ssg/files/People/MBeasley/Courses/EffectSizeConversion.pdf</w:t>
+        </w:r>
+      </w:hyperlink>
+      <w:r>
+        <w:rPr>
+          <w:rFonts w:eastAsiaTheme="minorEastAsia"/>
+          <w:b/>
+        </w:rPr>
+        <w:t xml:space="preserve"> </w:t>
+      </w:r>
+    </w:p>
+    <w:p>
+      <w:pPr>
+        <w:rPr>
+          <w:rFonts w:eastAsiaTheme="minorEastAsia"/>
+          <w:b/>
+        </w:rPr>
+      </w:pPr>
+    </w:p>
+    <w:p>
+      <w:pPr>
+        <w:rPr>
+          <w:rFonts w:eastAsiaTheme="minorEastAsia"/>
+          <w:b/>
+        </w:rPr>
+      </w:pPr>
     </w:p>
     <w:p>
       <w:pPr>
@@ -1162,7 +1270,6 @@
     </w:p>
     <w:p>
       <w:r>
-        <w:lastRenderedPageBreak/>
         <w:t xml:space="preserve">It is possible that open access </w:t>
       </w:r>
       <w:r>
@@ -1174,15 +1281,7 @@
     </w:p>
     <w:p>
       <w:r>
-        <w:t xml:space="preserve">The way that the text search function works means that there are </w:t>
-      </w:r>
-      <w:proofErr w:type="gramStart"/>
-      <w:r>
-        <w:t>definitely errors</w:t>
-      </w:r>
-      <w:proofErr w:type="gramEnd"/>
-      <w:r>
-        <w:t xml:space="preserve"> in this database. Although no false positives were identified in the validation stage of this project, it is possible that some people use one of the same </w:t>
+        <w:t xml:space="preserve">The way that the text search function works means that there are definitely errors in this database. Although no false positives were identified in the validation stage of this project, it is possible that some people use one of the same </w:t>
       </w:r>
       <w:proofErr w:type="spellStart"/>
       <w:r>
@@ -1201,13 +1300,8 @@
       </w:r>
     </w:p>
     <w:p>
-      <w:proofErr w:type="gramStart"/>
-      <w:r>
-        <w:t>In order to</w:t>
-      </w:r>
-      <w:proofErr w:type="gramEnd"/>
-      <w:r>
-        <w:t xml:space="preserve"> provide an overview of the effects reported in varied fields, serval previous efforts have attempted to extract and report on the effects that have been seen in various fields of psychology research. </w:t>
+      <w:r>
+        <w:t xml:space="preserve">In order to provide an overview of the effects reported in varied fields, serval previous efforts have attempted to extract and report on the effects that have been seen in various fields of psychology research. </w:t>
       </w:r>
     </w:p>
     <w:p>
@@ -1409,7 +1503,11 @@
         <w:t>or</w:t>
       </w:r>
       <w:r>
-        <w:t xml:space="preserve"> Personnel Psychology from 1980 to 2010</w:t>
+        <w:t xml:space="preserve"> Personnel Psychology </w:t>
+      </w:r>
+      <w:r>
+        <w:lastRenderedPageBreak/>
+        <w:t>from 1980 to 2010</w:t>
       </w:r>
       <w:r>
         <w:t>. Bosco et al., (2015)</w:t>
@@ -1499,15 +1597,7 @@
         <w:t>assesses</w:t>
       </w:r>
       <w:r>
-        <w:t xml:space="preserve"> relations of </w:t>
-      </w:r>
-      <w:proofErr w:type="gramStart"/>
-      <w:r>
-        <w:t>particular type</w:t>
-      </w:r>
-      <w:proofErr w:type="gramEnd"/>
-      <w:r>
-        <w:t xml:space="preserve"> (correlations) published in a limited set of journals </w:t>
+        <w:t xml:space="preserve"> relations of particular type (correlations) published in a limited set of journals </w:t>
       </w:r>
       <w:r>
         <w:t xml:space="preserve">covering IO and management psychology. </w:t>
@@ -1540,7 +1630,6 @@
     <w:p/>
     <w:p>
       <w:r>
-        <w:lastRenderedPageBreak/>
         <w:t xml:space="preserve">Data organisation </w:t>
       </w:r>
     </w:p>
@@ -2673,7 +2762,7 @@
       <w:r>
         <w:t>, 237-254. doi:</w:t>
       </w:r>
-      <w:hyperlink r:id="rId4" w:history="1">
+      <w:hyperlink r:id="rId6" w:history="1">
         <w:r>
           <w:rPr>
             <w:rStyle w:val="Hyperlink"/>
@@ -2699,7 +2788,6 @@
         <w:ind w:left="720" w:hanging="720"/>
       </w:pPr>
       <w:r>
-        <w:lastRenderedPageBreak/>
         <w:t xml:space="preserve">Ferguson, C. J., &amp; Brannick, M. T. (2012). Publication bias in psychological science: prevalence, methods for identifying and controlling, and implications for the use of meta-analyses. </w:t>
       </w:r>
       <w:r>
@@ -3279,6 +3367,7 @@
   <w:style w:type="character" w:default="1" w:styleId="DefaultParagraphFont">
     <w:name w:val="Default Paragraph Font"/>
     <w:uiPriority w:val="1"/>
+    <w:semiHidden/>
     <w:unhideWhenUsed/>
   </w:style>
   <w:style w:type="table" w:default="1" w:styleId="TableNormal">

</xml_diff>

<commit_message>
Starting up the seperate effect size / test statistic extractor
</commit_message>
<xml_diff>
--- a/Effect Size Scraping Paper.docx
+++ b/Effect Size Scraping Paper.docx
@@ -561,30 +561,130 @@
       <w:r>
         <w:t>Anderson &amp; Maxwell</w:t>
       </w:r>
+    </w:p>
+    <w:p/>
+    <w:p/>
+    <w:p>
+      <w:r>
+        <w:rPr>
+          <w:b/>
+        </w:rPr>
+        <w:t>Selection of journals</w:t>
+      </w:r>
+      <w:r>
+        <w:t xml:space="preserve"> </w:t>
+      </w:r>
+    </w:p>
+    <w:p>
+      <w:r>
+        <w:t xml:space="preserve">The 3239 Journals included in the open access subset were hand searched, and all journals taking the topic of the behavioural science (broadly defined, including education, cognitive, non-chemical-neuroscience, journals primarily specialising in alcohol and substance abuse, </w:t>
+      </w:r>
+      <w:r>
+        <w:t>speech pathology, psychiatry,</w:t>
+      </w:r>
+      <w:r>
+        <w:br/>
+      </w:r>
+      <w:r>
+        <w:br/>
+        <w:t xml:space="preserve">But not including </w:t>
+      </w:r>
+      <w:r>
+        <w:t>Alzheimer’s and dementia</w:t>
+      </w:r>
+      <w:r>
+        <w:t xml:space="preserve"> / </w:t>
+      </w:r>
+      <w:proofErr w:type="spellStart"/>
+      <w:r>
+        <w:t>gentrology</w:t>
+      </w:r>
+      <w:proofErr w:type="spellEnd"/>
+      <w:r>
+        <w:t xml:space="preserve"> journals</w:t>
+      </w:r>
       <w:bookmarkStart w:id="0" w:name="_GoBack"/>
       <w:bookmarkEnd w:id="0"/>
     </w:p>
+    <w:p>
+      <w:pPr>
+        <w:rPr>
+          <w:rFonts w:ascii="Calibri" w:eastAsia="Times New Roman" w:hAnsi="Calibri" w:cs="Calibri"/>
+          <w:color w:val="000000"/>
+          <w:lang w:eastAsia="en-AU"/>
+        </w:rPr>
+      </w:pPr>
+      <w:r>
+        <w:t xml:space="preserve">The title of the </w:t>
+      </w:r>
+      <w:r>
+        <w:rPr>
+          <w:rFonts w:ascii="Calibri" w:eastAsia="Times New Roman" w:hAnsi="Calibri" w:cs="Calibri"/>
+          <w:color w:val="000000"/>
+          <w:lang w:eastAsia="en-AU"/>
+        </w:rPr>
+        <w:t xml:space="preserve">were hand searched when this was likely. </w:t>
+      </w:r>
+      <w:r>
+        <w:t xml:space="preserve">Articles where the </w:t>
+      </w:r>
+      <w:r>
+        <w:t>research domain was not identifiable from the title (e.g., “</w:t>
+      </w:r>
+      <w:r>
+        <w:rPr>
+          <w:rFonts w:ascii="Calibri" w:eastAsia="Times New Roman" w:hAnsi="Calibri" w:cs="Calibri"/>
+          <w:color w:val="000000"/>
+          <w:lang w:eastAsia="en-AU"/>
+        </w:rPr>
+        <w:t>ESMO Open</w:t>
+      </w:r>
+      <w:r>
+        <w:rPr>
+          <w:rFonts w:ascii="Calibri" w:eastAsia="Times New Roman" w:hAnsi="Calibri" w:cs="Calibri"/>
+          <w:color w:val="000000"/>
+          <w:lang w:eastAsia="en-AU"/>
+        </w:rPr>
+        <w:t xml:space="preserve"> journals</w:t>
+      </w:r>
+      <w:r>
+        <w:rPr>
+          <w:rFonts w:ascii="Calibri" w:eastAsia="Times New Roman" w:hAnsi="Calibri" w:cs="Calibri"/>
+          <w:color w:val="000000"/>
+          <w:lang w:eastAsia="en-AU"/>
+        </w:rPr>
+        <w:t>”, “</w:t>
+      </w:r>
+      <w:r>
+        <w:rPr>
+          <w:rFonts w:ascii="Calibri" w:eastAsia="Times New Roman" w:hAnsi="Calibri" w:cs="Calibri"/>
+          <w:color w:val="000000"/>
+          <w:lang w:eastAsia="en-AU"/>
+        </w:rPr>
+        <w:t>The FASEB Journal</w:t>
+      </w:r>
+      <w:r>
+        <w:rPr>
+          <w:rFonts w:ascii="Calibri" w:eastAsia="Times New Roman" w:hAnsi="Calibri" w:cs="Calibri"/>
+          <w:color w:val="000000"/>
+          <w:lang w:eastAsia="en-AU"/>
+        </w:rPr>
+        <w:t xml:space="preserve">”, etc.) </w:t>
+      </w:r>
+    </w:p>
+    <w:p>
+      <w:pPr>
+        <w:rPr>
+          <w:b/>
+        </w:rPr>
+      </w:pPr>
+    </w:p>
+    <w:p>
+      <w:r>
+        <w:t>See Addressing the “Replication Crisis”: Using Original Studies to Design Replication Studies with Appropriate Statistical Power Samantha F. Anderson &amp; Scott E. Maxwell</w:t>
+      </w:r>
+    </w:p>
     <w:p/>
-    <w:p/>
-    <w:p>
-      <w:pPr>
-        <w:rPr>
-          <w:b/>
-        </w:rPr>
-      </w:pPr>
-    </w:p>
-    <w:p>
-      <w:r>
-        <w:t>See Addressing the “Replication Crisis”: Using Original Studies to Design Replication Studies with Appropriate Statistical Power Samantha F. Anderson &amp; Scott E. Maxwell</w:t>
-      </w:r>
-    </w:p>
-    <w:p>
-      <w:pPr>
-        <w:rPr>
-          <w:b/>
-        </w:rPr>
-      </w:pPr>
-    </w:p>
     <w:p>
       <w:pPr>
         <w:spacing w:line="360" w:lineRule="auto"/>
@@ -1196,6 +1296,7 @@
     <w:p/>
     <w:p>
       <w:r>
+        <w:lastRenderedPageBreak/>
         <w:t xml:space="preserve">It is possible to exclude or include the values as desired. </w:t>
       </w:r>
     </w:p>
@@ -1434,7 +1535,11 @@
         <w:fldChar w:fldCharType="end"/>
       </w:r>
       <w:r>
-        <w:t xml:space="preserve"> have focused on particular sub-fields of psychology research and have not presented their data in a way that can easily be accessed and explored readers. Two previous studies have taken a text-analysis or big data approach to answering this question. The first, </w:t>
+        <w:t xml:space="preserve"> have focused on particular sub-fields of psychology </w:t>
+      </w:r>
+      <w:r>
+        <w:lastRenderedPageBreak/>
+        <w:t xml:space="preserve">research and have not presented their data in a way that can easily be accessed and explored readers. Two previous studies have taken a text-analysis or big data approach to answering this question. The first, </w:t>
       </w:r>
       <w:r>
         <w:fldChar w:fldCharType="begin"/>
@@ -1503,11 +1608,7 @@
         <w:t>or</w:t>
       </w:r>
       <w:r>
-        <w:t xml:space="preserve"> Personnel Psychology </w:t>
-      </w:r>
-      <w:r>
-        <w:lastRenderedPageBreak/>
-        <w:t>from 1980 to 2010</w:t>
+        <w:t xml:space="preserve"> Personnel Psychology from 1980 to 2010</w:t>
       </w:r>
       <w:r>
         <w:t>. Bosco et al., (2015)</w:t>
@@ -2293,6 +2394,7 @@
     <w:p/>
     <w:p>
       <w:r>
+        <w:lastRenderedPageBreak/>
         <w:t>Table [export file 2]</w:t>
       </w:r>
     </w:p>
@@ -2921,6 +3023,7 @@
         <w:ind w:left="720" w:hanging="720"/>
       </w:pPr>
       <w:r>
+        <w:lastRenderedPageBreak/>
         <w:t xml:space="preserve">Szucs, D., &amp; Ioannidis, J. P. A. (2017). Empirical assessment of published effect sizes and power in the recent cognitive neuroscience and psychology literature. </w:t>
       </w:r>
       <w:r>

</xml_diff>

<commit_message>
Bugfix - extractextcleaned remained in system
</commit_message>
<xml_diff>
--- a/Effect Size Scraping Paper.docx
+++ b/Effect Size Scraping Paper.docx
@@ -36,6 +36,8 @@
         <w:t>Or at least the APA formatted ones.</w:t>
       </w:r>
     </w:p>
+    <w:p/>
+    <w:p/>
     <w:p/>
     <w:p/>
     <w:p>
@@ -342,7 +344,6 @@
     </w:p>
     <w:p>
       <w:r>
-        <w:lastRenderedPageBreak/>
         <w:fldChar w:fldCharType="begin">
           <w:fldData xml:space="preserve">PEVuZE5vdGU+PENpdGU+PEF1dGhvcj5NY1NoYW5lPC9BdXRob3I+PFllYXI+MjAxNjwvWWVhcj48
 UmVjTnVtPjI0PC9SZWNOdW0+PERpc3BsYXlUZXh0PihzZWUgQW5kZXJzb24sIEtlbGxleSwgJmFt
@@ -576,37 +577,6 @@
       </w:r>
     </w:p>
     <w:p>
-      <w:r>
-        <w:t xml:space="preserve">The 3239 Journals included in the open access subset were hand searched, and all journals taking the topic of the behavioural science (broadly defined, including education, cognitive, non-chemical-neuroscience, journals primarily specialising in alcohol and substance abuse, </w:t>
-      </w:r>
-      <w:r>
-        <w:t>speech pathology, psychiatry,</w:t>
-      </w:r>
-      <w:r>
-        <w:br/>
-      </w:r>
-      <w:r>
-        <w:br/>
-        <w:t xml:space="preserve">But not including </w:t>
-      </w:r>
-      <w:r>
-        <w:t>Alzheimer’s and dementia</w:t>
-      </w:r>
-      <w:r>
-        <w:t xml:space="preserve"> / </w:t>
-      </w:r>
-      <w:proofErr w:type="spellStart"/>
-      <w:r>
-        <w:t>gentrology</w:t>
-      </w:r>
-      <w:proofErr w:type="spellEnd"/>
-      <w:r>
-        <w:t xml:space="preserve"> journals</w:t>
-      </w:r>
-      <w:bookmarkStart w:id="0" w:name="_GoBack"/>
-      <w:bookmarkEnd w:id="0"/>
-    </w:p>
-    <w:p>
       <w:pPr>
         <w:rPr>
           <w:rFonts w:ascii="Calibri" w:eastAsia="Times New Roman" w:hAnsi="Calibri" w:cs="Calibri"/>
@@ -615,7 +585,66 @@
         </w:rPr>
       </w:pPr>
       <w:r>
-        <w:t xml:space="preserve">The title of the </w:t>
+        <w:t>The</w:t>
+      </w:r>
+      <w:r>
+        <w:t xml:space="preserve"> titles of the</w:t>
+      </w:r>
+      <w:r>
+        <w:t xml:space="preserve"> 3239 Journals included in the open access subset were hand searched, and all journals taking the topic of the behavioural science</w:t>
+      </w:r>
+      <w:r>
+        <w:t xml:space="preserve"> were included. This search used a broad definition of behavioural science,</w:t>
+      </w:r>
+      <w:r>
+        <w:t xml:space="preserve"> including education, cognitive, non-chemical-neuroscience, alcohol and substance abuse, </w:t>
+      </w:r>
+      <w:r>
+        <w:t>speech pathology</w:t>
+      </w:r>
+      <w:r>
+        <w:t xml:space="preserve"> and </w:t>
+      </w:r>
+      <w:r>
+        <w:t>psychiatry</w:t>
+      </w:r>
+      <w:r>
+        <w:t xml:space="preserve"> journals. However, this search did </w:t>
+      </w:r>
+      <w:r>
+        <w:t>not includ</w:t>
+      </w:r>
+      <w:r>
+        <w:t>e</w:t>
+      </w:r>
+      <w:r>
+        <w:t xml:space="preserve"> </w:t>
+      </w:r>
+      <w:r>
+        <w:t>Alzheimer’s and dementia</w:t>
+      </w:r>
+      <w:r>
+        <w:t xml:space="preserve"> / </w:t>
+      </w:r>
+      <w:proofErr w:type="spellStart"/>
+      <w:r>
+        <w:t>gentrology</w:t>
+      </w:r>
+      <w:proofErr w:type="spellEnd"/>
+      <w:r>
+        <w:t xml:space="preserve"> journals</w:t>
+      </w:r>
+      <w:r>
+        <w:t xml:space="preserve">. </w:t>
+      </w:r>
+      <w:r>
+        <w:t>The ‘about’ page was checked for all journals</w:t>
+      </w:r>
+      <w:r>
+        <w:t xml:space="preserve"> where the </w:t>
+      </w:r>
+      <w:r>
+        <w:t>research domain was not identifiable from the title</w:t>
       </w:r>
       <w:r>
         <w:rPr>
@@ -623,13 +652,10 @@
           <w:color w:val="000000"/>
           <w:lang w:eastAsia="en-AU"/>
         </w:rPr>
-        <w:t xml:space="preserve">were hand searched when this was likely. </w:t>
-      </w:r>
-      <w:r>
-        <w:t xml:space="preserve">Articles where the </w:t>
-      </w:r>
-      <w:r>
-        <w:t>research domain was not identifiable from the title (e.g., “</w:t>
+        <w:t xml:space="preserve"> </w:t>
+      </w:r>
+      <w:r>
+        <w:t>(e.g., “</w:t>
       </w:r>
       <w:r>
         <w:rPr>
@@ -645,7 +671,7 @@
           <w:color w:val="000000"/>
           <w:lang w:eastAsia="en-AU"/>
         </w:rPr>
-        <w:t xml:space="preserve"> journals</w:t>
+        <w:t xml:space="preserve"> journals”, “</w:t>
       </w:r>
       <w:r>
         <w:rPr>
@@ -653,7 +679,7 @@
           <w:color w:val="000000"/>
           <w:lang w:eastAsia="en-AU"/>
         </w:rPr>
-        <w:t>”, “</w:t>
+        <w:t>The FASEB Journal</w:t>
       </w:r>
       <w:r>
         <w:rPr>
@@ -661,7 +687,7 @@
           <w:color w:val="000000"/>
           <w:lang w:eastAsia="en-AU"/>
         </w:rPr>
-        <w:t>The FASEB Journal</w:t>
+        <w:t>”, etc.)</w:t>
       </w:r>
       <w:r>
         <w:rPr>
@@ -669,13 +695,47 @@
           <w:color w:val="000000"/>
           <w:lang w:eastAsia="en-AU"/>
         </w:rPr>
-        <w:t xml:space="preserve">”, etc.) </w:t>
-      </w:r>
-    </w:p>
-    <w:p>
-      <w:pPr>
-        <w:rPr>
-          <w:b/>
+        <w:t xml:space="preserve">. </w:t>
+      </w:r>
+      <w:r>
+        <w:rPr>
+          <w:rFonts w:ascii="Calibri" w:eastAsia="Times New Roman" w:hAnsi="Calibri" w:cs="Calibri"/>
+          <w:color w:val="000000"/>
+          <w:lang w:eastAsia="en-AU"/>
+        </w:rPr>
+        <w:t xml:space="preserve"> </w:t>
+      </w:r>
+      <w:r>
+        <w:rPr>
+          <w:rFonts w:ascii="Calibri" w:eastAsia="Times New Roman" w:hAnsi="Calibri" w:cs="Calibri"/>
+          <w:color w:val="000000"/>
+          <w:lang w:eastAsia="en-AU"/>
+        </w:rPr>
+        <w:t xml:space="preserve">After this, journals were excluded if none of the included articles had their full text </w:t>
+      </w:r>
+      <w:r>
+        <w:rPr>
+          <w:rFonts w:ascii="Calibri" w:eastAsia="Times New Roman" w:hAnsi="Calibri" w:cs="Calibri"/>
+          <w:color w:val="000000"/>
+          <w:lang w:eastAsia="en-AU"/>
+        </w:rPr>
+        <w:t>available</w:t>
+      </w:r>
+      <w:r>
+        <w:rPr>
+          <w:rFonts w:ascii="Calibri" w:eastAsia="Times New Roman" w:hAnsi="Calibri" w:cs="Calibri"/>
+          <w:color w:val="000000"/>
+          <w:lang w:eastAsia="en-AU"/>
+        </w:rPr>
+        <w:t xml:space="preserve">. This left x articles, nested within x journals. </w:t>
+      </w:r>
+    </w:p>
+    <w:p>
+      <w:pPr>
+        <w:rPr>
+          <w:rFonts w:ascii="Calibri" w:eastAsia="Times New Roman" w:hAnsi="Calibri" w:cs="Calibri"/>
+          <w:color w:val="000000"/>
+          <w:lang w:eastAsia="en-AU"/>
         </w:rPr>
       </w:pPr>
     </w:p>
@@ -684,6 +744,7 @@
         <w:t>See Addressing the “Replication Crisis”: Using Original Studies to Design Replication Studies with Appropriate Statistical Power Samantha F. Anderson &amp; Scott E. Maxwell</w:t>
       </w:r>
     </w:p>
+    <w:p/>
     <w:p/>
     <w:p>
       <w:pPr>
@@ -778,6 +839,7 @@
         <w:rPr>
           <w:rFonts w:eastAsiaTheme="minorEastAsia"/>
         </w:rPr>
+        <w:lastRenderedPageBreak/>
         <w:t xml:space="preserve">Converting F-value from ANOVA to </w:t>
       </w:r>
       <w:proofErr w:type="spellStart"/>
@@ -901,6 +963,123 @@
           <w:rFonts w:eastAsiaTheme="minorEastAsia"/>
         </w:rPr>
       </w:pPr>
+      <w:r>
+        <w:rPr>
+          <w:rFonts w:eastAsiaTheme="minorEastAsia"/>
+        </w:rPr>
+        <w:t xml:space="preserve">50 articles were </w:t>
+      </w:r>
+      <w:proofErr w:type="gramStart"/>
+      <w:r>
+        <w:rPr>
+          <w:rFonts w:eastAsiaTheme="minorEastAsia"/>
+        </w:rPr>
+        <w:t>examined</w:t>
+      </w:r>
+      <w:proofErr w:type="gramEnd"/>
+      <w:r>
+        <w:rPr>
+          <w:rFonts w:eastAsiaTheme="minorEastAsia"/>
+        </w:rPr>
+        <w:t xml:space="preserve"> and the program was altered to fit the value, </w:t>
+      </w:r>
+    </w:p>
+    <w:p>
+      <w:pPr>
+        <w:rPr>
+          <w:rFonts w:eastAsiaTheme="minorEastAsia"/>
+        </w:rPr>
+      </w:pPr>
+      <w:r>
+        <w:rPr>
+          <w:rFonts w:eastAsiaTheme="minorEastAsia"/>
+        </w:rPr>
+        <w:t xml:space="preserve">These manually extracted values were added to a table, which was used as a test for each paper – i.e., the extraction was changed based on these first 50 papers, and then was confirmed on a further 50 which were also manually extracted. </w:t>
+      </w:r>
+    </w:p>
+    <w:p>
+      <w:pPr>
+        <w:rPr>
+          <w:rFonts w:eastAsiaTheme="minorEastAsia"/>
+        </w:rPr>
+      </w:pPr>
+      <w:r>
+        <w:rPr>
+          <w:rFonts w:eastAsiaTheme="minorEastAsia"/>
+        </w:rPr>
+        <w:t xml:space="preserve">The 100 papers to be examined were extracted in random order. </w:t>
+      </w:r>
+    </w:p>
+    <w:p>
+      <w:pPr>
+        <w:rPr>
+          <w:rFonts w:eastAsiaTheme="minorEastAsia"/>
+        </w:rPr>
+      </w:pPr>
+      <w:bookmarkStart w:id="0" w:name="_GoBack"/>
+      <w:bookmarkEnd w:id="0"/>
+    </w:p>
+    <w:p>
+      <w:pPr>
+        <w:rPr>
+          <w:rFonts w:eastAsiaTheme="minorEastAsia"/>
+        </w:rPr>
+      </w:pPr>
+    </w:p>
+    <w:p>
+      <w:pPr>
+        <w:rPr>
+          <w:rFonts w:eastAsiaTheme="minorEastAsia"/>
+        </w:rPr>
+      </w:pPr>
+    </w:p>
+    <w:p>
+      <w:pPr>
+        <w:rPr>
+          <w:rFonts w:eastAsiaTheme="minorEastAsia"/>
+        </w:rPr>
+      </w:pPr>
+      <w:proofErr w:type="spellStart"/>
+      <w:r>
+        <w:rPr>
+          <w:rFonts w:eastAsiaTheme="minorEastAsia"/>
+        </w:rPr>
+        <w:t>Statcheck</w:t>
+      </w:r>
+      <w:proofErr w:type="spellEnd"/>
+      <w:r>
+        <w:rPr>
+          <w:rFonts w:eastAsiaTheme="minorEastAsia"/>
+        </w:rPr>
+        <w:t xml:space="preserve">, which extracts all tests statistics with associated </w:t>
+      </w:r>
+      <w:r>
+        <w:rPr>
+          <w:rFonts w:eastAsiaTheme="minorEastAsia"/>
+        </w:rPr>
+        <w:t xml:space="preserve">p values was used to assess – [report the sensitivity and specificity of </w:t>
+      </w:r>
+      <w:proofErr w:type="spellStart"/>
+      <w:r>
+        <w:rPr>
+          <w:rFonts w:eastAsiaTheme="minorEastAsia"/>
+        </w:rPr>
+        <w:t>statcheck</w:t>
+      </w:r>
+      <w:proofErr w:type="spellEnd"/>
+      <w:r>
+        <w:rPr>
+          <w:rFonts w:eastAsiaTheme="minorEastAsia"/>
+        </w:rPr>
+        <w:t>, and then compare with the current output – we get everything that they get + more]</w:t>
+      </w:r>
+    </w:p>
+    <w:p>
+      <w:pPr>
+        <w:rPr>
+          <w:rFonts w:eastAsiaTheme="minorEastAsia"/>
+        </w:rPr>
+      </w:pPr>
     </w:p>
     <w:p>
       <w:pPr>
@@ -1067,6 +1246,7 @@
     </w:p>
     <w:p>
       <w:r>
+        <w:lastRenderedPageBreak/>
         <w:t xml:space="preserve">As a side effect of the relatively regular way in which these effect sizes are reported, </w:t>
       </w:r>
       <w:r>
@@ -1296,7 +1476,6 @@
     <w:p/>
     <w:p>
       <w:r>
-        <w:lastRenderedPageBreak/>
         <w:t xml:space="preserve">It is possible to exclude or include the values as desired. </w:t>
       </w:r>
     </w:p>
@@ -1358,6 +1537,7 @@
     </w:p>
     <w:p>
       <w:r>
+        <w:lastRenderedPageBreak/>
         <w:t xml:space="preserve">It should be </w:t>
       </w:r>
       <w:proofErr w:type="gramStart"/>
@@ -1535,11 +1715,7 @@
         <w:fldChar w:fldCharType="end"/>
       </w:r>
       <w:r>
-        <w:t xml:space="preserve"> have focused on particular sub-fields of psychology </w:t>
-      </w:r>
-      <w:r>
-        <w:lastRenderedPageBreak/>
-        <w:t xml:space="preserve">research and have not presented their data in a way that can easily be accessed and explored readers. Two previous studies have taken a text-analysis or big data approach to answering this question. The first, </w:t>
+        <w:t xml:space="preserve"> have focused on particular sub-fields of psychology research and have not presented their data in a way that can easily be accessed and explored readers. Two previous studies have taken a text-analysis or big data approach to answering this question. The first, </w:t>
       </w:r>
       <w:r>
         <w:fldChar w:fldCharType="begin"/>
@@ -2394,7 +2570,6 @@
     <w:p/>
     <w:p>
       <w:r>
-        <w:lastRenderedPageBreak/>
         <w:t>Table [export file 2]</w:t>
       </w:r>
     </w:p>
@@ -2880,6 +3055,7 @@
         <w:ind w:left="720" w:hanging="720"/>
       </w:pPr>
       <w:r>
+        <w:lastRenderedPageBreak/>
         <w:t>Cohen, J. (1988). Statistical power analysis for the behavioral sciences (2nd ed.). Hillsdale, New Jersey: Erlbaum.</w:t>
       </w:r>
     </w:p>
@@ -3023,7 +3199,6 @@
         <w:ind w:left="720" w:hanging="720"/>
       </w:pPr>
       <w:r>
-        <w:lastRenderedPageBreak/>
         <w:t xml:space="preserve">Szucs, D., &amp; Ioannidis, J. P. A. (2017). Empirical assessment of published effect sizes and power in the recent cognitive neuroscience and psychology literature. </w:t>
       </w:r>
       <w:r>

</xml_diff>

<commit_message>
Adding approx database structure
</commit_message>
<xml_diff>
--- a/Effect Size Scraping Paper.docx
+++ b/Effect Size Scraping Paper.docx
@@ -2,6 +2,1463 @@
 <file path=word/document.xml><?xml version="1.0" encoding="utf-8"?>
 <w:document xmlns:wpc="http://schemas.microsoft.com/office/word/2010/wordprocessingCanvas" xmlns:cx="http://schemas.microsoft.com/office/drawing/2014/chartex" xmlns:cx1="http://schemas.microsoft.com/office/drawing/2015/9/8/chartex" xmlns:cx2="http://schemas.microsoft.com/office/drawing/2015/10/21/chartex" xmlns:cx3="http://schemas.microsoft.com/office/drawing/2016/5/9/chartex" xmlns:cx4="http://schemas.microsoft.com/office/drawing/2016/5/10/chartex" xmlns:cx5="http://schemas.microsoft.com/office/drawing/2016/5/11/chartex" xmlns:cx6="http://schemas.microsoft.com/office/drawing/2016/5/12/chartex" xmlns:cx7="http://schemas.microsoft.com/office/drawing/2016/5/13/chartex" xmlns:cx8="http://schemas.microsoft.com/office/drawing/2016/5/14/chartex" xmlns:mc="http://schemas.openxmlformats.org/markup-compatibility/2006" xmlns:aink="http://schemas.microsoft.com/office/drawing/2016/ink" xmlns:am3d="http://schemas.microsoft.com/office/drawing/2017/model3d" xmlns:o="urn:schemas-microsoft-com:office:office" xmlns:r="http://schemas.openxmlformats.org/officeDocument/2006/relationships" xmlns:m="http://schemas.openxmlformats.org/officeDocument/2006/math" xmlns:v="urn:schemas-microsoft-com:vml" xmlns:wp14="http://schemas.microsoft.com/office/word/2010/wordprocessingDrawing" xmlns:wp="http://schemas.openxmlformats.org/drawingml/2006/wordprocessingDrawing" xmlns:w10="urn:schemas-microsoft-com:office:word" xmlns:w="http://schemas.openxmlformats.org/wordprocessingml/2006/main" xmlns:w14="http://schemas.microsoft.com/office/word/2010/wordml" xmlns:w15="http://schemas.microsoft.com/office/word/2012/wordml" xmlns:w16cid="http://schemas.microsoft.com/office/word/2016/wordml/cid" xmlns:w16se="http://schemas.microsoft.com/office/word/2015/wordml/symex" xmlns:wpg="http://schemas.microsoft.com/office/word/2010/wordprocessingGroup" xmlns:wpi="http://schemas.microsoft.com/office/word/2010/wordprocessingInk" xmlns:wne="http://schemas.microsoft.com/office/word/2006/wordml" xmlns:wps="http://schemas.microsoft.com/office/word/2010/wordprocessingShape" mc:Ignorable="w14 w15 w16se w16cid wp14">
   <w:body>
+    <w:p>
+      <w:r>
+        <w:t xml:space="preserve">To do: </w:t>
+      </w:r>
+    </w:p>
+    <w:p>
+      <w:pPr>
+        <w:rPr>
+          <w:rFonts w:eastAsiaTheme="minorEastAsia"/>
+        </w:rPr>
+      </w:pPr>
+      <w:r>
+        <w:rPr>
+          <w:rFonts w:eastAsiaTheme="minorEastAsia"/>
+        </w:rPr>
+        <w:t>Extract all author + paper information, process and put into a table for each article</w:t>
+      </w:r>
+    </w:p>
+    <w:p>
+      <w:pPr>
+        <w:rPr>
+          <w:rFonts w:eastAsiaTheme="minorEastAsia"/>
+        </w:rPr>
+      </w:pPr>
+      <w:r>
+        <w:rPr>
+          <w:rFonts w:eastAsiaTheme="minorEastAsia"/>
+        </w:rPr>
+        <w:t>Extract all test statistic + effect size information, process and put into table for each article</w:t>
+      </w:r>
+    </w:p>
+    <w:p>
+      <w:pPr>
+        <w:rPr>
+          <w:rFonts w:eastAsiaTheme="minorEastAsia"/>
+        </w:rPr>
+      </w:pPr>
+      <w:r>
+        <w:rPr>
+          <w:rFonts w:eastAsiaTheme="minorEastAsia"/>
+        </w:rPr>
+        <w:t>Decide on tables to go in database – currently</w:t>
+      </w:r>
+      <w:r>
+        <w:rPr>
+          <w:rFonts w:eastAsiaTheme="minorEastAsia"/>
+        </w:rPr>
+        <w:t xml:space="preserve">: </w:t>
+      </w:r>
+      <w:r>
+        <w:rPr>
+          <w:rFonts w:eastAsiaTheme="minorEastAsia"/>
+        </w:rPr>
+        <w:t xml:space="preserve"> </w:t>
+      </w:r>
+    </w:p>
+    <w:p>
+      <w:pPr>
+        <w:pStyle w:val="ListParagraph"/>
+        <w:numPr>
+          <w:ilvl w:val="0"/>
+          <w:numId w:val="1"/>
+        </w:numPr>
+        <w:rPr>
+          <w:rFonts w:eastAsiaTheme="minorEastAsia"/>
+        </w:rPr>
+      </w:pPr>
+      <w:r>
+        <w:rPr>
+          <w:rFonts w:eastAsiaTheme="minorEastAsia"/>
+        </w:rPr>
+        <w:t>Metadata</w:t>
+      </w:r>
+    </w:p>
+    <w:p>
+      <w:pPr>
+        <w:pStyle w:val="ListParagraph"/>
+        <w:numPr>
+          <w:ilvl w:val="1"/>
+          <w:numId w:val="1"/>
+        </w:numPr>
+        <w:rPr>
+          <w:rFonts w:eastAsiaTheme="minorEastAsia"/>
+        </w:rPr>
+      </w:pPr>
+      <w:r>
+        <w:rPr>
+          <w:rFonts w:eastAsiaTheme="minorEastAsia"/>
+        </w:rPr>
+        <w:t>PMCID</w:t>
+      </w:r>
+      <w:r>
+        <w:rPr>
+          <w:rFonts w:eastAsiaTheme="minorEastAsia"/>
+        </w:rPr>
+        <w:t xml:space="preserve"> </w:t>
+      </w:r>
+      <w:r>
+        <w:rPr>
+          <w:rFonts w:eastAsiaTheme="minorEastAsia"/>
+        </w:rPr>
+        <w:t>[character]</w:t>
+      </w:r>
+      <w:r>
+        <w:rPr>
+          <w:rFonts w:eastAsiaTheme="minorEastAsia"/>
+        </w:rPr>
+        <w:t xml:space="preserve"> (Pub Med Central ID, used to ID article</w:t>
+      </w:r>
+      <w:r>
+        <w:rPr>
+          <w:rFonts w:eastAsiaTheme="minorEastAsia"/>
+        </w:rPr>
+        <w:t xml:space="preserve"> in each table</w:t>
+      </w:r>
+      <w:r>
+        <w:rPr>
+          <w:rFonts w:eastAsiaTheme="minorEastAsia"/>
+        </w:rPr>
+        <w:t>)</w:t>
+      </w:r>
+    </w:p>
+    <w:p>
+      <w:pPr>
+        <w:pStyle w:val="ListParagraph"/>
+        <w:numPr>
+          <w:ilvl w:val="1"/>
+          <w:numId w:val="1"/>
+        </w:numPr>
+        <w:rPr>
+          <w:rFonts w:eastAsiaTheme="minorEastAsia"/>
+        </w:rPr>
+      </w:pPr>
+      <w:proofErr w:type="spellStart"/>
+      <w:r>
+        <w:rPr>
+          <w:rFonts w:eastAsiaTheme="minorEastAsia"/>
+        </w:rPr>
+        <w:t>d</w:t>
+      </w:r>
+      <w:r>
+        <w:rPr>
+          <w:rFonts w:eastAsiaTheme="minorEastAsia"/>
+        </w:rPr>
+        <w:t>oi</w:t>
+      </w:r>
+      <w:proofErr w:type="spellEnd"/>
+      <w:r>
+        <w:rPr>
+          <w:rFonts w:eastAsiaTheme="minorEastAsia"/>
+        </w:rPr>
+        <w:t xml:space="preserve"> [</w:t>
+      </w:r>
+      <w:r>
+        <w:rPr>
+          <w:rFonts w:eastAsiaTheme="minorEastAsia"/>
+        </w:rPr>
+        <w:t>character</w:t>
+      </w:r>
+      <w:r>
+        <w:rPr>
+          <w:rFonts w:eastAsiaTheme="minorEastAsia"/>
+        </w:rPr>
+        <w:t>]</w:t>
+      </w:r>
+      <w:r>
+        <w:rPr>
+          <w:rFonts w:eastAsiaTheme="minorEastAsia"/>
+        </w:rPr>
+        <w:t xml:space="preserve"> (</w:t>
+      </w:r>
+      <w:proofErr w:type="spellStart"/>
+      <w:r>
+        <w:rPr>
+          <w:rFonts w:eastAsiaTheme="minorEastAsia"/>
+        </w:rPr>
+        <w:t>doi</w:t>
+      </w:r>
+      <w:proofErr w:type="spellEnd"/>
+      <w:r>
+        <w:rPr>
+          <w:rFonts w:eastAsiaTheme="minorEastAsia"/>
+        </w:rPr>
+        <w:t>)</w:t>
+      </w:r>
+    </w:p>
+    <w:p>
+      <w:pPr>
+        <w:pStyle w:val="ListParagraph"/>
+        <w:numPr>
+          <w:ilvl w:val="1"/>
+          <w:numId w:val="1"/>
+        </w:numPr>
+        <w:rPr>
+          <w:rFonts w:eastAsiaTheme="minorEastAsia"/>
+        </w:rPr>
+      </w:pPr>
+      <w:proofErr w:type="spellStart"/>
+      <w:r>
+        <w:rPr>
+          <w:rFonts w:eastAsiaTheme="minorEastAsia"/>
+        </w:rPr>
+        <w:t>journalID</w:t>
+      </w:r>
+      <w:proofErr w:type="spellEnd"/>
+      <w:r>
+        <w:rPr>
+          <w:rFonts w:eastAsiaTheme="minorEastAsia"/>
+        </w:rPr>
+        <w:t xml:space="preserve"> [character]</w:t>
+      </w:r>
+      <w:r>
+        <w:rPr>
+          <w:rFonts w:eastAsiaTheme="minorEastAsia"/>
+        </w:rPr>
+        <w:t xml:space="preserve"> (journal name) </w:t>
+      </w:r>
+    </w:p>
+    <w:p>
+      <w:pPr>
+        <w:pStyle w:val="ListParagraph"/>
+        <w:numPr>
+          <w:ilvl w:val="1"/>
+          <w:numId w:val="1"/>
+        </w:numPr>
+        <w:rPr>
+          <w:rFonts w:eastAsiaTheme="minorEastAsia"/>
+        </w:rPr>
+      </w:pPr>
+      <w:proofErr w:type="spellStart"/>
+      <w:r>
+        <w:rPr>
+          <w:rFonts w:eastAsiaTheme="minorEastAsia"/>
+        </w:rPr>
+        <w:t>journalIDAbrev</w:t>
+      </w:r>
+      <w:proofErr w:type="spellEnd"/>
+      <w:r>
+        <w:rPr>
+          <w:rFonts w:eastAsiaTheme="minorEastAsia"/>
+        </w:rPr>
+        <w:t xml:space="preserve"> [</w:t>
+      </w:r>
+      <w:r>
+        <w:rPr>
+          <w:rFonts w:eastAsiaTheme="minorEastAsia"/>
+        </w:rPr>
+        <w:t>character</w:t>
+      </w:r>
+      <w:r>
+        <w:rPr>
+          <w:rFonts w:eastAsiaTheme="minorEastAsia"/>
+        </w:rPr>
+        <w:t>]</w:t>
+      </w:r>
+      <w:r>
+        <w:rPr>
+          <w:rFonts w:eastAsiaTheme="minorEastAsia"/>
+        </w:rPr>
+        <w:t xml:space="preserve"> (abbreviated journal ID)</w:t>
+      </w:r>
+    </w:p>
+    <w:p>
+      <w:pPr>
+        <w:pStyle w:val="ListParagraph"/>
+        <w:numPr>
+          <w:ilvl w:val="1"/>
+          <w:numId w:val="1"/>
+        </w:numPr>
+        <w:rPr>
+          <w:rFonts w:eastAsiaTheme="minorEastAsia"/>
+        </w:rPr>
+      </w:pPr>
+      <w:r>
+        <w:rPr>
+          <w:rFonts w:eastAsiaTheme="minorEastAsia"/>
+        </w:rPr>
+        <w:t>title</w:t>
+      </w:r>
+      <w:r>
+        <w:rPr>
+          <w:rFonts w:eastAsiaTheme="minorEastAsia"/>
+        </w:rPr>
+        <w:t xml:space="preserve"> [</w:t>
+      </w:r>
+      <w:r>
+        <w:rPr>
+          <w:rFonts w:eastAsiaTheme="minorEastAsia"/>
+        </w:rPr>
+        <w:t>character</w:t>
+      </w:r>
+      <w:r>
+        <w:rPr>
+          <w:rFonts w:eastAsiaTheme="minorEastAsia"/>
+        </w:rPr>
+        <w:t>]</w:t>
+      </w:r>
+      <w:r>
+        <w:rPr>
+          <w:rFonts w:eastAsiaTheme="minorEastAsia"/>
+        </w:rPr>
+        <w:t xml:space="preserve"> (title of article)</w:t>
+      </w:r>
+    </w:p>
+    <w:p>
+      <w:pPr>
+        <w:pStyle w:val="ListParagraph"/>
+        <w:numPr>
+          <w:ilvl w:val="1"/>
+          <w:numId w:val="1"/>
+        </w:numPr>
+        <w:rPr>
+          <w:rFonts w:eastAsiaTheme="minorEastAsia"/>
+        </w:rPr>
+      </w:pPr>
+      <w:r>
+        <w:rPr>
+          <w:rFonts w:eastAsiaTheme="minorEastAsia"/>
+        </w:rPr>
+        <w:t>issue</w:t>
+      </w:r>
+      <w:r>
+        <w:rPr>
+          <w:rFonts w:eastAsiaTheme="minorEastAsia"/>
+        </w:rPr>
+        <w:t xml:space="preserve"> [numeric]</w:t>
+      </w:r>
+      <w:r>
+        <w:rPr>
+          <w:rFonts w:eastAsiaTheme="minorEastAsia"/>
+        </w:rPr>
+        <w:t xml:space="preserve"> (issue number)</w:t>
+      </w:r>
+    </w:p>
+    <w:p>
+      <w:pPr>
+        <w:pStyle w:val="ListParagraph"/>
+        <w:numPr>
+          <w:ilvl w:val="1"/>
+          <w:numId w:val="1"/>
+        </w:numPr>
+        <w:rPr>
+          <w:rFonts w:eastAsiaTheme="minorEastAsia"/>
+        </w:rPr>
+      </w:pPr>
+      <w:r>
+        <w:rPr>
+          <w:rFonts w:eastAsiaTheme="minorEastAsia"/>
+        </w:rPr>
+        <w:t>volume</w:t>
+      </w:r>
+      <w:r>
+        <w:rPr>
+          <w:rFonts w:eastAsiaTheme="minorEastAsia"/>
+        </w:rPr>
+        <w:t xml:space="preserve"> </w:t>
+      </w:r>
+      <w:r>
+        <w:rPr>
+          <w:rFonts w:eastAsiaTheme="minorEastAsia"/>
+        </w:rPr>
+        <w:t>[</w:t>
+      </w:r>
+      <w:r>
+        <w:rPr>
+          <w:rFonts w:eastAsiaTheme="minorEastAsia"/>
+        </w:rPr>
+        <w:t>numeric</w:t>
+      </w:r>
+      <w:r>
+        <w:rPr>
+          <w:rFonts w:eastAsiaTheme="minorEastAsia"/>
+        </w:rPr>
+        <w:t>]</w:t>
+      </w:r>
+      <w:r>
+        <w:rPr>
+          <w:rFonts w:eastAsiaTheme="minorEastAsia"/>
+        </w:rPr>
+        <w:t xml:space="preserve"> (volume number)</w:t>
+      </w:r>
+    </w:p>
+    <w:p>
+      <w:pPr>
+        <w:pStyle w:val="ListParagraph"/>
+        <w:numPr>
+          <w:ilvl w:val="1"/>
+          <w:numId w:val="1"/>
+        </w:numPr>
+        <w:rPr>
+          <w:rFonts w:eastAsiaTheme="minorEastAsia"/>
+        </w:rPr>
+      </w:pPr>
+      <w:proofErr w:type="spellStart"/>
+      <w:r>
+        <w:rPr>
+          <w:rFonts w:eastAsiaTheme="minorEastAsia"/>
+        </w:rPr>
+        <w:t>pPub</w:t>
+      </w:r>
+      <w:proofErr w:type="spellEnd"/>
+      <w:r>
+        <w:rPr>
+          <w:rFonts w:eastAsiaTheme="minorEastAsia"/>
+        </w:rPr>
+        <w:t xml:space="preserve"> </w:t>
+      </w:r>
+      <w:r>
+        <w:rPr>
+          <w:rFonts w:eastAsiaTheme="minorEastAsia"/>
+        </w:rPr>
+        <w:t>[</w:t>
+      </w:r>
+      <w:r>
+        <w:rPr>
+          <w:rFonts w:eastAsiaTheme="minorEastAsia"/>
+        </w:rPr>
+        <w:t>date</w:t>
+      </w:r>
+      <w:r>
+        <w:rPr>
+          <w:rFonts w:eastAsiaTheme="minorEastAsia"/>
+        </w:rPr>
+        <w:t>]</w:t>
+      </w:r>
+      <w:r>
+        <w:rPr>
+          <w:rFonts w:eastAsiaTheme="minorEastAsia"/>
+        </w:rPr>
+        <w:t xml:space="preserve"> (print publication date)</w:t>
+      </w:r>
+    </w:p>
+    <w:p>
+      <w:pPr>
+        <w:pStyle w:val="ListParagraph"/>
+        <w:numPr>
+          <w:ilvl w:val="1"/>
+          <w:numId w:val="1"/>
+        </w:numPr>
+        <w:rPr>
+          <w:rFonts w:eastAsiaTheme="minorEastAsia"/>
+        </w:rPr>
+      </w:pPr>
+      <w:proofErr w:type="spellStart"/>
+      <w:r>
+        <w:rPr>
+          <w:rFonts w:eastAsiaTheme="minorEastAsia"/>
+        </w:rPr>
+        <w:t>ePub</w:t>
+      </w:r>
+      <w:proofErr w:type="spellEnd"/>
+      <w:r>
+        <w:rPr>
+          <w:rFonts w:eastAsiaTheme="minorEastAsia"/>
+        </w:rPr>
+        <w:t xml:space="preserve"> </w:t>
+      </w:r>
+      <w:r>
+        <w:rPr>
+          <w:rFonts w:eastAsiaTheme="minorEastAsia"/>
+        </w:rPr>
+        <w:t>[</w:t>
+      </w:r>
+      <w:r>
+        <w:rPr>
+          <w:rFonts w:eastAsiaTheme="minorEastAsia"/>
+        </w:rPr>
+        <w:t>date</w:t>
+      </w:r>
+      <w:r>
+        <w:rPr>
+          <w:rFonts w:eastAsiaTheme="minorEastAsia"/>
+        </w:rPr>
+        <w:t>]</w:t>
+      </w:r>
+      <w:r>
+        <w:rPr>
+          <w:rFonts w:eastAsiaTheme="minorEastAsia"/>
+        </w:rPr>
+        <w:t xml:space="preserve"> (electronic publication date)</w:t>
+      </w:r>
+    </w:p>
+    <w:p>
+      <w:pPr>
+        <w:pStyle w:val="ListParagraph"/>
+        <w:numPr>
+          <w:ilvl w:val="1"/>
+          <w:numId w:val="1"/>
+        </w:numPr>
+        <w:rPr>
+          <w:rFonts w:eastAsiaTheme="minorEastAsia"/>
+        </w:rPr>
+      </w:pPr>
+      <w:r>
+        <w:rPr>
+          <w:rFonts w:eastAsiaTheme="minorEastAsia"/>
+        </w:rPr>
+        <w:t>call</w:t>
+      </w:r>
+      <w:r>
+        <w:rPr>
+          <w:rFonts w:eastAsiaTheme="minorEastAsia"/>
+        </w:rPr>
+        <w:t xml:space="preserve"> </w:t>
+      </w:r>
+      <w:r>
+        <w:rPr>
+          <w:rFonts w:eastAsiaTheme="minorEastAsia"/>
+        </w:rPr>
+        <w:t>[</w:t>
+      </w:r>
+      <w:r>
+        <w:rPr>
+          <w:rFonts w:eastAsiaTheme="minorEastAsia"/>
+        </w:rPr>
+        <w:t>character</w:t>
+      </w:r>
+      <w:r>
+        <w:rPr>
+          <w:rFonts w:eastAsiaTheme="minorEastAsia"/>
+        </w:rPr>
+        <w:t>]</w:t>
+      </w:r>
+      <w:r>
+        <w:rPr>
+          <w:rFonts w:eastAsiaTheme="minorEastAsia"/>
+        </w:rPr>
+        <w:t xml:space="preserve"> (</w:t>
+      </w:r>
+      <w:r>
+        <w:rPr>
+          <w:rFonts w:eastAsiaTheme="minorEastAsia"/>
+        </w:rPr>
+        <w:t>URL</w:t>
+      </w:r>
+      <w:r>
+        <w:rPr>
+          <w:rFonts w:eastAsiaTheme="minorEastAsia"/>
+        </w:rPr>
+        <w:t xml:space="preserve"> of call to XML of article)</w:t>
+      </w:r>
+    </w:p>
+    <w:p>
+      <w:pPr>
+        <w:pStyle w:val="ListParagraph"/>
+        <w:numPr>
+          <w:ilvl w:val="0"/>
+          <w:numId w:val="1"/>
+        </w:numPr>
+        <w:rPr>
+          <w:rFonts w:eastAsiaTheme="minorEastAsia"/>
+        </w:rPr>
+      </w:pPr>
+      <w:r>
+        <w:rPr>
+          <w:rFonts w:eastAsiaTheme="minorEastAsia"/>
+        </w:rPr>
+        <w:t>Authors</w:t>
+      </w:r>
+    </w:p>
+    <w:p>
+      <w:pPr>
+        <w:pStyle w:val="ListParagraph"/>
+        <w:numPr>
+          <w:ilvl w:val="1"/>
+          <w:numId w:val="1"/>
+        </w:numPr>
+        <w:rPr>
+          <w:rFonts w:eastAsiaTheme="minorEastAsia"/>
+        </w:rPr>
+      </w:pPr>
+      <w:r>
+        <w:rPr>
+          <w:rFonts w:eastAsiaTheme="minorEastAsia"/>
+        </w:rPr>
+        <w:t>PM</w:t>
+      </w:r>
+      <w:r>
+        <w:rPr>
+          <w:rFonts w:eastAsiaTheme="minorEastAsia"/>
+        </w:rPr>
+        <w:t>C</w:t>
+      </w:r>
+      <w:r>
+        <w:rPr>
+          <w:rFonts w:eastAsiaTheme="minorEastAsia"/>
+        </w:rPr>
+        <w:t>ID</w:t>
+      </w:r>
+      <w:r>
+        <w:rPr>
+          <w:rFonts w:eastAsiaTheme="minorEastAsia"/>
+        </w:rPr>
+        <w:t xml:space="preserve"> [character]</w:t>
+      </w:r>
+    </w:p>
+    <w:p>
+      <w:pPr>
+        <w:pStyle w:val="ListParagraph"/>
+        <w:numPr>
+          <w:ilvl w:val="1"/>
+          <w:numId w:val="1"/>
+        </w:numPr>
+        <w:rPr>
+          <w:rFonts w:eastAsiaTheme="minorEastAsia"/>
+        </w:rPr>
+      </w:pPr>
+      <w:proofErr w:type="spellStart"/>
+      <w:r>
+        <w:rPr>
+          <w:rFonts w:eastAsiaTheme="minorEastAsia"/>
+        </w:rPr>
+        <w:t>firstName</w:t>
+      </w:r>
+      <w:proofErr w:type="spellEnd"/>
+      <w:r>
+        <w:rPr>
+          <w:rFonts w:eastAsiaTheme="minorEastAsia"/>
+        </w:rPr>
+        <w:t xml:space="preserve"> [</w:t>
+      </w:r>
+      <w:r>
+        <w:rPr>
+          <w:rFonts w:eastAsiaTheme="minorEastAsia"/>
+        </w:rPr>
+        <w:t>Character</w:t>
+      </w:r>
+      <w:r>
+        <w:rPr>
+          <w:rFonts w:eastAsiaTheme="minorEastAsia"/>
+        </w:rPr>
+        <w:t>]</w:t>
+      </w:r>
+      <w:r>
+        <w:rPr>
+          <w:rFonts w:eastAsiaTheme="minorEastAsia"/>
+        </w:rPr>
+        <w:t xml:space="preserve"> </w:t>
+      </w:r>
+      <w:r>
+        <w:rPr>
+          <w:rFonts w:eastAsiaTheme="minorEastAsia"/>
+        </w:rPr>
+        <w:t>(author first name)</w:t>
+      </w:r>
+    </w:p>
+    <w:p>
+      <w:pPr>
+        <w:pStyle w:val="ListParagraph"/>
+        <w:numPr>
+          <w:ilvl w:val="1"/>
+          <w:numId w:val="1"/>
+        </w:numPr>
+        <w:rPr>
+          <w:rFonts w:eastAsiaTheme="minorEastAsia"/>
+        </w:rPr>
+      </w:pPr>
+      <w:proofErr w:type="spellStart"/>
+      <w:r>
+        <w:rPr>
+          <w:rFonts w:eastAsiaTheme="minorEastAsia"/>
+        </w:rPr>
+        <w:t>last</w:t>
+      </w:r>
+      <w:r>
+        <w:rPr>
+          <w:rFonts w:eastAsiaTheme="minorEastAsia"/>
+        </w:rPr>
+        <w:t>Name</w:t>
+      </w:r>
+      <w:proofErr w:type="spellEnd"/>
+      <w:r>
+        <w:rPr>
+          <w:rFonts w:eastAsiaTheme="minorEastAsia"/>
+        </w:rPr>
+        <w:t xml:space="preserve"> [Character]</w:t>
+      </w:r>
+      <w:r>
+        <w:rPr>
+          <w:rFonts w:eastAsiaTheme="minorEastAsia"/>
+        </w:rPr>
+        <w:t xml:space="preserve"> </w:t>
+      </w:r>
+      <w:r>
+        <w:rPr>
+          <w:rFonts w:eastAsiaTheme="minorEastAsia"/>
+        </w:rPr>
+        <w:t xml:space="preserve">(author </w:t>
+      </w:r>
+      <w:r>
+        <w:rPr>
+          <w:rFonts w:eastAsiaTheme="minorEastAsia"/>
+        </w:rPr>
+        <w:t>last</w:t>
+      </w:r>
+      <w:r>
+        <w:rPr>
+          <w:rFonts w:eastAsiaTheme="minorEastAsia"/>
+        </w:rPr>
+        <w:t xml:space="preserve"> name)</w:t>
+      </w:r>
+    </w:p>
+    <w:p>
+      <w:pPr>
+        <w:pStyle w:val="ListParagraph"/>
+        <w:numPr>
+          <w:ilvl w:val="0"/>
+          <w:numId w:val="1"/>
+        </w:numPr>
+        <w:rPr>
+          <w:rFonts w:eastAsiaTheme="minorEastAsia"/>
+        </w:rPr>
+      </w:pPr>
+      <w:r>
+        <w:rPr>
+          <w:rFonts w:eastAsiaTheme="minorEastAsia"/>
+        </w:rPr>
+        <w:t>Keywords</w:t>
+      </w:r>
+    </w:p>
+    <w:p>
+      <w:pPr>
+        <w:pStyle w:val="ListParagraph"/>
+        <w:numPr>
+          <w:ilvl w:val="1"/>
+          <w:numId w:val="1"/>
+        </w:numPr>
+        <w:rPr>
+          <w:rFonts w:eastAsiaTheme="minorEastAsia"/>
+        </w:rPr>
+      </w:pPr>
+      <w:r>
+        <w:rPr>
+          <w:rFonts w:eastAsiaTheme="minorEastAsia"/>
+        </w:rPr>
+        <w:t>PM</w:t>
+      </w:r>
+      <w:r>
+        <w:rPr>
+          <w:rFonts w:eastAsiaTheme="minorEastAsia"/>
+        </w:rPr>
+        <w:t>C</w:t>
+      </w:r>
+      <w:r>
+        <w:rPr>
+          <w:rFonts w:eastAsiaTheme="minorEastAsia"/>
+        </w:rPr>
+        <w:t>ID</w:t>
+      </w:r>
+      <w:r>
+        <w:rPr>
+          <w:rFonts w:eastAsiaTheme="minorEastAsia"/>
+        </w:rPr>
+        <w:t xml:space="preserve"> </w:t>
+      </w:r>
+      <w:r>
+        <w:rPr>
+          <w:rFonts w:eastAsiaTheme="minorEastAsia"/>
+        </w:rPr>
+        <w:t>[character]</w:t>
+      </w:r>
+    </w:p>
+    <w:p>
+      <w:pPr>
+        <w:pStyle w:val="ListParagraph"/>
+        <w:numPr>
+          <w:ilvl w:val="1"/>
+          <w:numId w:val="1"/>
+        </w:numPr>
+        <w:rPr>
+          <w:rFonts w:eastAsiaTheme="minorEastAsia"/>
+        </w:rPr>
+      </w:pPr>
+      <w:r>
+        <w:rPr>
+          <w:rFonts w:eastAsiaTheme="minorEastAsia"/>
+        </w:rPr>
+        <w:t>k</w:t>
+      </w:r>
+      <w:r>
+        <w:rPr>
+          <w:rFonts w:eastAsiaTheme="minorEastAsia"/>
+        </w:rPr>
+        <w:t xml:space="preserve">eywords </w:t>
+      </w:r>
+      <w:r>
+        <w:rPr>
+          <w:rFonts w:eastAsiaTheme="minorEastAsia"/>
+        </w:rPr>
+        <w:t>[character]</w:t>
+      </w:r>
+      <w:r>
+        <w:rPr>
+          <w:rFonts w:eastAsiaTheme="minorEastAsia"/>
+        </w:rPr>
+        <w:t xml:space="preserve"> (</w:t>
+      </w:r>
+      <w:r>
+        <w:rPr>
+          <w:rFonts w:eastAsiaTheme="minorEastAsia"/>
+        </w:rPr>
+        <w:t>keywords</w:t>
+      </w:r>
+      <w:r>
+        <w:rPr>
+          <w:rFonts w:eastAsiaTheme="minorEastAsia"/>
+        </w:rPr>
+        <w:t>)</w:t>
+      </w:r>
+      <w:r>
+        <w:rPr>
+          <w:rFonts w:eastAsiaTheme="minorEastAsia"/>
+        </w:rPr>
+        <w:t xml:space="preserve"> </w:t>
+      </w:r>
+    </w:p>
+    <w:p>
+      <w:pPr>
+        <w:pStyle w:val="ListParagraph"/>
+        <w:numPr>
+          <w:ilvl w:val="0"/>
+          <w:numId w:val="1"/>
+        </w:numPr>
+        <w:rPr>
+          <w:rFonts w:eastAsiaTheme="minorEastAsia"/>
+        </w:rPr>
+      </w:pPr>
+      <w:r>
+        <w:rPr>
+          <w:rFonts w:eastAsiaTheme="minorEastAsia"/>
+        </w:rPr>
+        <w:t>Statistics</w:t>
+      </w:r>
+    </w:p>
+    <w:p>
+      <w:pPr>
+        <w:pStyle w:val="ListParagraph"/>
+        <w:numPr>
+          <w:ilvl w:val="1"/>
+          <w:numId w:val="1"/>
+        </w:numPr>
+        <w:rPr>
+          <w:rFonts w:eastAsiaTheme="minorEastAsia"/>
+        </w:rPr>
+      </w:pPr>
+      <w:r>
+        <w:rPr>
+          <w:rFonts w:eastAsiaTheme="minorEastAsia"/>
+        </w:rPr>
+        <w:t>PM</w:t>
+      </w:r>
+      <w:r>
+        <w:rPr>
+          <w:rFonts w:eastAsiaTheme="minorEastAsia"/>
+        </w:rPr>
+        <w:t>C</w:t>
+      </w:r>
+      <w:r>
+        <w:rPr>
+          <w:rFonts w:eastAsiaTheme="minorEastAsia"/>
+        </w:rPr>
+        <w:t>ID [character]</w:t>
+      </w:r>
+    </w:p>
+    <w:p>
+      <w:pPr>
+        <w:pStyle w:val="ListParagraph"/>
+        <w:numPr>
+          <w:ilvl w:val="1"/>
+          <w:numId w:val="1"/>
+        </w:numPr>
+        <w:rPr>
+          <w:rFonts w:eastAsiaTheme="minorEastAsia"/>
+        </w:rPr>
+      </w:pPr>
+      <w:r>
+        <w:rPr>
+          <w:rFonts w:eastAsiaTheme="minorEastAsia"/>
+        </w:rPr>
+        <w:t>s</w:t>
+      </w:r>
+      <w:r>
+        <w:rPr>
+          <w:rFonts w:eastAsiaTheme="minorEastAsia"/>
+        </w:rPr>
+        <w:t>ection [character</w:t>
+      </w:r>
+      <w:r>
+        <w:rPr>
+          <w:rFonts w:eastAsiaTheme="minorEastAsia"/>
+        </w:rPr>
+        <w:t xml:space="preserve"> </w:t>
+      </w:r>
+      <w:r>
+        <w:rPr>
+          <w:rFonts w:eastAsiaTheme="minorEastAsia"/>
+        </w:rPr>
+        <w:t>(</w:t>
+      </w:r>
+      <w:r>
+        <w:rPr>
+          <w:rFonts w:eastAsiaTheme="minorEastAsia"/>
+        </w:rPr>
+        <w:t xml:space="preserve">one of: </w:t>
+      </w:r>
+      <w:r>
+        <w:rPr>
+          <w:rFonts w:eastAsiaTheme="minorEastAsia"/>
+        </w:rPr>
+        <w:t>abstract, intro, methods, discussion, results, unlabelled)]</w:t>
+      </w:r>
+      <w:r>
+        <w:rPr>
+          <w:rFonts w:eastAsiaTheme="minorEastAsia"/>
+        </w:rPr>
+        <w:t xml:space="preserve"> (the section </w:t>
+      </w:r>
+      <w:r>
+        <w:rPr>
+          <w:rFonts w:eastAsiaTheme="minorEastAsia"/>
+        </w:rPr>
+        <w:t>from which the statistic was separated into)</w:t>
+      </w:r>
+    </w:p>
+    <w:p>
+      <w:pPr>
+        <w:pStyle w:val="ListParagraph"/>
+        <w:numPr>
+          <w:ilvl w:val="1"/>
+          <w:numId w:val="1"/>
+        </w:numPr>
+        <w:rPr>
+          <w:rFonts w:eastAsiaTheme="minorEastAsia"/>
+        </w:rPr>
+      </w:pPr>
+      <w:r>
+        <w:rPr>
+          <w:rFonts w:eastAsiaTheme="minorEastAsia"/>
+        </w:rPr>
+        <w:t>statistic</w:t>
+      </w:r>
+      <w:r>
+        <w:rPr>
+          <w:rFonts w:eastAsiaTheme="minorEastAsia"/>
+        </w:rPr>
+        <w:t xml:space="preserve"> [character (one of: t, </w:t>
+      </w:r>
+      <w:r>
+        <w:rPr>
+          <w:rFonts w:eastAsiaTheme="minorEastAsia"/>
+        </w:rPr>
+        <w:t>F</w:t>
+      </w:r>
+      <w:r>
+        <w:rPr>
+          <w:rFonts w:eastAsiaTheme="minorEastAsia"/>
+        </w:rPr>
+        <w:t xml:space="preserve">, </w:t>
+      </w:r>
+      <w:r>
+        <w:rPr>
+          <w:rFonts w:eastAsiaTheme="minorEastAsia"/>
+        </w:rPr>
+        <w:t>r,</w:t>
+      </w:r>
+      <w:r>
+        <w:rPr>
+          <w:rFonts w:eastAsiaTheme="minorEastAsia"/>
+        </w:rPr>
+        <w:t xml:space="preserve"> chi,</w:t>
+      </w:r>
+      <w:r>
+        <w:rPr>
+          <w:rFonts w:eastAsiaTheme="minorEastAsia"/>
+        </w:rPr>
+        <w:t xml:space="preserve"> d, eta, HR, OR</w:t>
+      </w:r>
+      <w:r>
+        <w:rPr>
+          <w:rFonts w:eastAsiaTheme="minorEastAsia"/>
+        </w:rPr>
+        <w:t>)]</w:t>
+      </w:r>
+      <w:r>
+        <w:rPr>
+          <w:rFonts w:eastAsiaTheme="minorEastAsia"/>
+        </w:rPr>
+        <w:t xml:space="preserve"> (the </w:t>
+      </w:r>
+      <w:r>
+        <w:rPr>
+          <w:rFonts w:eastAsiaTheme="minorEastAsia"/>
+        </w:rPr>
+        <w:t>statistic</w:t>
+      </w:r>
+      <w:r>
+        <w:rPr>
+          <w:rFonts w:eastAsiaTheme="minorEastAsia"/>
+        </w:rPr>
+        <w:t xml:space="preserve"> extracted from the paper, </w:t>
+      </w:r>
+      <w:r>
+        <w:rPr>
+          <w:rFonts w:eastAsiaTheme="minorEastAsia"/>
+        </w:rPr>
+        <w:t>t</w:t>
+      </w:r>
+      <w:r>
+        <w:rPr>
+          <w:rFonts w:eastAsiaTheme="minorEastAsia"/>
+        </w:rPr>
+        <w:t xml:space="preserve"> statistic</w:t>
+      </w:r>
+      <w:r>
+        <w:rPr>
+          <w:rFonts w:eastAsiaTheme="minorEastAsia"/>
+        </w:rPr>
+        <w:t>, F</w:t>
+      </w:r>
+      <w:r>
+        <w:rPr>
+          <w:rFonts w:eastAsiaTheme="minorEastAsia"/>
+        </w:rPr>
+        <w:t xml:space="preserve"> statistic</w:t>
+      </w:r>
+      <w:r>
+        <w:rPr>
+          <w:rFonts w:eastAsiaTheme="minorEastAsia"/>
+        </w:rPr>
+        <w:t>, r</w:t>
+      </w:r>
+      <w:r>
+        <w:rPr>
+          <w:rFonts w:eastAsiaTheme="minorEastAsia"/>
+        </w:rPr>
+        <w:t xml:space="preserve"> (correlation coefficient)</w:t>
+      </w:r>
+      <w:r>
+        <w:rPr>
+          <w:rFonts w:eastAsiaTheme="minorEastAsia"/>
+        </w:rPr>
+        <w:t>,</w:t>
+      </w:r>
+      <w:r>
+        <w:rPr>
+          <w:rFonts w:eastAsiaTheme="minorEastAsia"/>
+        </w:rPr>
+        <w:t xml:space="preserve"> chi squared (chi),</w:t>
+      </w:r>
+      <w:r>
+        <w:rPr>
+          <w:rFonts w:eastAsiaTheme="minorEastAsia"/>
+        </w:rPr>
+        <w:t xml:space="preserve"> Cohen’s</w:t>
+      </w:r>
+      <w:r>
+        <w:rPr>
+          <w:rFonts w:eastAsiaTheme="minorEastAsia"/>
+        </w:rPr>
+        <w:t xml:space="preserve"> d, eta</w:t>
+      </w:r>
+      <w:r>
+        <w:rPr>
+          <w:rFonts w:eastAsiaTheme="minorEastAsia"/>
+        </w:rPr>
+        <w:t xml:space="preserve"> (eta squared, eta, partial eta</w:t>
+      </w:r>
+      <w:r>
+        <w:rPr>
+          <w:rFonts w:eastAsiaTheme="minorEastAsia"/>
+        </w:rPr>
+        <w:t>, omega squared, epsilon squared</w:t>
+      </w:r>
+      <w:r>
+        <w:rPr>
+          <w:rFonts w:eastAsiaTheme="minorEastAsia"/>
+        </w:rPr>
+        <w:t>)</w:t>
+      </w:r>
+      <w:r>
+        <w:rPr>
+          <w:rFonts w:eastAsiaTheme="minorEastAsia"/>
+        </w:rPr>
+        <w:t xml:space="preserve">, </w:t>
+      </w:r>
+      <w:r>
+        <w:rPr>
+          <w:rFonts w:eastAsiaTheme="minorEastAsia"/>
+        </w:rPr>
+        <w:t xml:space="preserve"> Hazard Ratio (</w:t>
+      </w:r>
+      <w:r>
+        <w:rPr>
+          <w:rFonts w:eastAsiaTheme="minorEastAsia"/>
+        </w:rPr>
+        <w:t>HR</w:t>
+      </w:r>
+      <w:r>
+        <w:rPr>
+          <w:rFonts w:eastAsiaTheme="minorEastAsia"/>
+        </w:rPr>
+        <w:t>)</w:t>
+      </w:r>
+      <w:r>
+        <w:rPr>
+          <w:rFonts w:eastAsiaTheme="minorEastAsia"/>
+        </w:rPr>
+        <w:t>,</w:t>
+      </w:r>
+      <w:r>
+        <w:rPr>
+          <w:rFonts w:eastAsiaTheme="minorEastAsia"/>
+        </w:rPr>
+        <w:t xml:space="preserve"> Odds Ratio</w:t>
+      </w:r>
+      <w:r>
+        <w:rPr>
+          <w:rFonts w:eastAsiaTheme="minorEastAsia"/>
+        </w:rPr>
+        <w:t xml:space="preserve"> </w:t>
+      </w:r>
+      <w:r>
+        <w:rPr>
+          <w:rFonts w:eastAsiaTheme="minorEastAsia"/>
+        </w:rPr>
+        <w:t>(</w:t>
+      </w:r>
+      <w:r>
+        <w:rPr>
+          <w:rFonts w:eastAsiaTheme="minorEastAsia"/>
+        </w:rPr>
+        <w:t>OR</w:t>
+      </w:r>
+      <w:r>
+        <w:rPr>
+          <w:rFonts w:eastAsiaTheme="minorEastAsia"/>
+        </w:rPr>
+        <w:t>)</w:t>
+      </w:r>
+    </w:p>
+    <w:p>
+      <w:pPr>
+        <w:pStyle w:val="ListParagraph"/>
+        <w:numPr>
+          <w:ilvl w:val="1"/>
+          <w:numId w:val="1"/>
+        </w:numPr>
+        <w:rPr>
+          <w:rFonts w:eastAsiaTheme="minorEastAsia"/>
+        </w:rPr>
+      </w:pPr>
+      <w:r>
+        <w:rPr>
+          <w:rFonts w:eastAsiaTheme="minorEastAsia"/>
+        </w:rPr>
+        <w:t>cleaned</w:t>
+      </w:r>
+      <w:r>
+        <w:rPr>
+          <w:rFonts w:eastAsiaTheme="minorEastAsia"/>
+        </w:rPr>
+        <w:t xml:space="preserve"> </w:t>
+      </w:r>
+      <w:r>
+        <w:rPr>
+          <w:rFonts w:eastAsiaTheme="minorEastAsia"/>
+        </w:rPr>
+        <w:t xml:space="preserve">[character] (the extraction section from the paper, </w:t>
+      </w:r>
+      <w:r>
+        <w:rPr>
+          <w:rFonts w:eastAsiaTheme="minorEastAsia"/>
+        </w:rPr>
+        <w:t>all whitespace removed</w:t>
+      </w:r>
+      <w:bookmarkStart w:id="0" w:name="_GoBack"/>
+      <w:bookmarkEnd w:id="0"/>
+      <w:r>
+        <w:rPr>
+          <w:rFonts w:eastAsiaTheme="minorEastAsia"/>
+        </w:rPr>
+        <w:t>)</w:t>
+      </w:r>
+    </w:p>
+    <w:p>
+      <w:pPr>
+        <w:pStyle w:val="ListParagraph"/>
+        <w:numPr>
+          <w:ilvl w:val="1"/>
+          <w:numId w:val="1"/>
+        </w:numPr>
+        <w:rPr>
+          <w:rFonts w:eastAsiaTheme="minorEastAsia"/>
+        </w:rPr>
+      </w:pPr>
+      <w:r>
+        <w:rPr>
+          <w:rFonts w:eastAsiaTheme="minorEastAsia"/>
+        </w:rPr>
+        <w:t>reported</w:t>
+      </w:r>
+      <w:r>
+        <w:rPr>
+          <w:rFonts w:eastAsiaTheme="minorEastAsia"/>
+        </w:rPr>
+        <w:t xml:space="preserve"> [character] (the extraction section from the paper, copied exactly</w:t>
+      </w:r>
+      <w:r>
+        <w:rPr>
+          <w:rFonts w:eastAsiaTheme="minorEastAsia"/>
+        </w:rPr>
+        <w:t xml:space="preserve"> as reported</w:t>
+      </w:r>
+      <w:r>
+        <w:rPr>
+          <w:rFonts w:eastAsiaTheme="minorEastAsia"/>
+        </w:rPr>
+        <w:t>)</w:t>
+      </w:r>
+    </w:p>
+    <w:p>
+      <w:pPr>
+        <w:pStyle w:val="ListParagraph"/>
+        <w:numPr>
+          <w:ilvl w:val="1"/>
+          <w:numId w:val="1"/>
+        </w:numPr>
+        <w:rPr>
+          <w:rFonts w:eastAsiaTheme="minorEastAsia"/>
+        </w:rPr>
+      </w:pPr>
+      <w:r>
+        <w:rPr>
+          <w:rFonts w:eastAsiaTheme="minorEastAsia"/>
+        </w:rPr>
+        <w:t>context</w:t>
+      </w:r>
+      <w:r>
+        <w:rPr>
+          <w:rFonts w:eastAsiaTheme="minorEastAsia"/>
+        </w:rPr>
+        <w:t xml:space="preserve"> </w:t>
+      </w:r>
+      <w:r>
+        <w:rPr>
+          <w:rFonts w:eastAsiaTheme="minorEastAsia"/>
+        </w:rPr>
+        <w:t>[</w:t>
+      </w:r>
+      <w:r>
+        <w:rPr>
+          <w:rFonts w:eastAsiaTheme="minorEastAsia"/>
+        </w:rPr>
+        <w:t>character</w:t>
+      </w:r>
+      <w:r>
+        <w:rPr>
+          <w:rFonts w:eastAsiaTheme="minorEastAsia"/>
+        </w:rPr>
+        <w:t>]</w:t>
+      </w:r>
+      <w:r>
+        <w:rPr>
+          <w:rFonts w:eastAsiaTheme="minorEastAsia"/>
+        </w:rPr>
+        <w:t xml:space="preserve"> (100 words around the extracted statistic)</w:t>
+      </w:r>
+    </w:p>
+    <w:p>
+      <w:pPr>
+        <w:pStyle w:val="ListParagraph"/>
+        <w:numPr>
+          <w:ilvl w:val="1"/>
+          <w:numId w:val="1"/>
+        </w:numPr>
+        <w:rPr>
+          <w:rFonts w:eastAsiaTheme="minorEastAsia"/>
+        </w:rPr>
+      </w:pPr>
+      <w:r>
+        <w:rPr>
+          <w:rFonts w:eastAsiaTheme="minorEastAsia"/>
+        </w:rPr>
+        <w:t>value</w:t>
+      </w:r>
+      <w:r>
+        <w:rPr>
+          <w:rFonts w:eastAsiaTheme="minorEastAsia"/>
+        </w:rPr>
+        <w:t xml:space="preserve"> </w:t>
+      </w:r>
+      <w:r>
+        <w:rPr>
+          <w:rFonts w:eastAsiaTheme="minorEastAsia"/>
+        </w:rPr>
+        <w:t>[numeric]</w:t>
+      </w:r>
+      <w:r>
+        <w:rPr>
+          <w:rFonts w:eastAsiaTheme="minorEastAsia"/>
+        </w:rPr>
+        <w:t xml:space="preserve"> </w:t>
+      </w:r>
+      <w:r>
+        <w:rPr>
+          <w:rFonts w:eastAsiaTheme="minorEastAsia"/>
+        </w:rPr>
+        <w:t>(test statistic or effect size value)</w:t>
+      </w:r>
+    </w:p>
+    <w:p>
+      <w:pPr>
+        <w:pStyle w:val="ListParagraph"/>
+        <w:numPr>
+          <w:ilvl w:val="1"/>
+          <w:numId w:val="1"/>
+        </w:numPr>
+        <w:rPr>
+          <w:rFonts w:eastAsiaTheme="minorEastAsia"/>
+        </w:rPr>
+      </w:pPr>
+      <w:r>
+        <w:rPr>
+          <w:rFonts w:eastAsiaTheme="minorEastAsia"/>
+        </w:rPr>
+        <w:t>df1</w:t>
+      </w:r>
+      <w:r>
+        <w:rPr>
+          <w:rFonts w:eastAsiaTheme="minorEastAsia"/>
+        </w:rPr>
+        <w:t xml:space="preserve"> </w:t>
+      </w:r>
+      <w:r>
+        <w:rPr>
+          <w:rFonts w:eastAsiaTheme="minorEastAsia"/>
+        </w:rPr>
+        <w:t>[numeric]</w:t>
+      </w:r>
+      <w:r>
+        <w:rPr>
+          <w:rFonts w:eastAsiaTheme="minorEastAsia"/>
+        </w:rPr>
+        <w:t xml:space="preserve"> (effect degrees of freedom for F tests, NA otherwise) </w:t>
+      </w:r>
+    </w:p>
+    <w:p>
+      <w:pPr>
+        <w:pStyle w:val="ListParagraph"/>
+        <w:numPr>
+          <w:ilvl w:val="1"/>
+          <w:numId w:val="1"/>
+        </w:numPr>
+        <w:rPr>
+          <w:rFonts w:eastAsiaTheme="minorEastAsia"/>
+        </w:rPr>
+      </w:pPr>
+      <w:r>
+        <w:rPr>
+          <w:rFonts w:eastAsiaTheme="minorEastAsia"/>
+        </w:rPr>
+        <w:t>df2</w:t>
+      </w:r>
+      <w:r>
+        <w:rPr>
+          <w:rFonts w:eastAsiaTheme="minorEastAsia"/>
+        </w:rPr>
+        <w:t xml:space="preserve"> [numeric]</w:t>
+      </w:r>
+      <w:r>
+        <w:rPr>
+          <w:rFonts w:eastAsiaTheme="minorEastAsia"/>
+        </w:rPr>
+        <w:t xml:space="preserve"> (residual / error degrees of freedom)</w:t>
+      </w:r>
+    </w:p>
+    <w:p>
+      <w:pPr>
+        <w:pStyle w:val="ListParagraph"/>
+        <w:numPr>
+          <w:ilvl w:val="1"/>
+          <w:numId w:val="1"/>
+        </w:numPr>
+        <w:rPr>
+          <w:rFonts w:eastAsiaTheme="minorEastAsia"/>
+        </w:rPr>
+      </w:pPr>
+      <w:r>
+        <w:rPr>
+          <w:rFonts w:eastAsiaTheme="minorEastAsia"/>
+        </w:rPr>
+        <w:t>p</w:t>
+      </w:r>
+      <w:r>
+        <w:rPr>
+          <w:rFonts w:eastAsiaTheme="minorEastAsia"/>
+        </w:rPr>
+        <w:t xml:space="preserve"> [character (may include “&lt;” or “&gt;” if reported, equal signs removed)]</w:t>
+      </w:r>
+      <w:r>
+        <w:rPr>
+          <w:rFonts w:eastAsiaTheme="minorEastAsia"/>
+        </w:rPr>
+        <w:t xml:space="preserve"> (p value for each statistic</w:t>
+      </w:r>
+      <w:r>
+        <w:rPr>
+          <w:rFonts w:eastAsiaTheme="minorEastAsia"/>
+        </w:rPr>
+        <w:t>al test</w:t>
+      </w:r>
+      <w:r>
+        <w:rPr>
+          <w:rFonts w:eastAsiaTheme="minorEastAsia"/>
+        </w:rPr>
+        <w:t>)</w:t>
+      </w:r>
+    </w:p>
+    <w:p>
+      <w:pPr>
+        <w:tabs>
+          <w:tab w:val="left" w:pos="2340"/>
+        </w:tabs>
+        <w:rPr>
+          <w:rFonts w:eastAsiaTheme="minorEastAsia"/>
+        </w:rPr>
+      </w:pPr>
+      <w:r>
+        <w:rPr>
+          <w:rFonts w:eastAsiaTheme="minorEastAsia"/>
+        </w:rPr>
+        <w:t xml:space="preserve">All are NAs if not applicable or not reported </w:t>
+      </w:r>
+    </w:p>
+    <w:p>
+      <w:pPr>
+        <w:rPr>
+          <w:rFonts w:eastAsiaTheme="minorEastAsia"/>
+        </w:rPr>
+      </w:pPr>
+      <w:r>
+        <w:rPr>
+          <w:rFonts w:eastAsiaTheme="minorEastAsia"/>
+        </w:rPr>
+        <w:t>Create SQL data</w:t>
+      </w:r>
+      <w:r>
+        <w:rPr>
+          <w:rFonts w:eastAsiaTheme="minorEastAsia"/>
+        </w:rPr>
+        <w:t>base</w:t>
+      </w:r>
+    </w:p>
+    <w:p/>
+    <w:p/>
+    <w:p/>
+    <w:p/>
     <w:p>
       <w:r>
         <w:t>ALSO write another paper about the trend in effect size reporting – i.e., descriptive and over time.</w:t>
@@ -309,6 +1766,7 @@
     </w:p>
     <w:p>
       <w:r>
+        <w:lastRenderedPageBreak/>
         <w:t xml:space="preserve">One of the main risks in developing projects like this is the issue of </w:t>
       </w:r>
       <w:r>
@@ -826,6 +2284,7 @@
         <w:rPr>
           <w:rFonts w:eastAsiaTheme="minorEastAsia"/>
         </w:rPr>
+        <w:lastRenderedPageBreak/>
         <w:t xml:space="preserve">Effect size information: </w:t>
       </w:r>
     </w:p>
@@ -839,7 +2298,6 @@
         <w:rPr>
           <w:rFonts w:eastAsiaTheme="minorEastAsia"/>
         </w:rPr>
-        <w:lastRenderedPageBreak/>
         <w:t xml:space="preserve">Converting F-value from ANOVA to </w:t>
       </w:r>
       <w:proofErr w:type="spellStart"/>
@@ -876,7 +2334,7 @@
         </w:rPr>
         <w:t xml:space="preserve"> </w:t>
       </w:r>
-      <w:hyperlink r:id="rId4" w:history="1">
+      <w:hyperlink r:id="rId5" w:history="1">
         <w:r>
           <w:rPr>
             <w:rStyle w:val="Hyperlink"/>
@@ -916,7 +2374,7 @@
           <w:b/>
         </w:rPr>
       </w:pPr>
-      <w:hyperlink r:id="rId5" w:history="1">
+      <w:hyperlink r:id="rId6" w:history="1">
         <w:r>
           <w:rPr>
             <w:rStyle w:val="Hyperlink"/>
@@ -1016,15 +2474,6 @@
           <w:rFonts w:eastAsiaTheme="minorEastAsia"/>
         </w:rPr>
       </w:pPr>
-      <w:bookmarkStart w:id="0" w:name="_GoBack"/>
-      <w:bookmarkEnd w:id="0"/>
-    </w:p>
-    <w:p>
-      <w:pPr>
-        <w:rPr>
-          <w:rFonts w:eastAsiaTheme="minorEastAsia"/>
-        </w:rPr>
-      </w:pPr>
     </w:p>
     <w:p>
       <w:pPr>
@@ -1108,6 +2557,13 @@
           <w:rFonts w:eastAsiaTheme="minorEastAsia"/>
         </w:rPr>
       </w:pPr>
+    </w:p>
+    <w:p>
+      <w:pPr>
+        <w:rPr>
+          <w:rFonts w:eastAsiaTheme="minorEastAsia"/>
+        </w:rPr>
+      </w:pPr>
       <w:r>
         <w:rPr>
           <w:rFonts w:eastAsiaTheme="minorEastAsia"/>
@@ -1246,7 +2702,6 @@
     </w:p>
     <w:p>
       <w:r>
-        <w:lastRenderedPageBreak/>
         <w:t xml:space="preserve">As a side effect of the relatively regular way in which these effect sizes are reported, </w:t>
       </w:r>
       <w:r>
@@ -3039,7 +4494,7 @@
       <w:r>
         <w:t>, 237-254. doi:</w:t>
       </w:r>
-      <w:hyperlink r:id="rId6" w:history="1">
+      <w:hyperlink r:id="rId7" w:history="1">
         <w:r>
           <w:rPr>
             <w:rStyle w:val="Hyperlink"/>
@@ -3242,6 +4697,127 @@
     </w:sectPr>
   </w:body>
 </w:document>
+</file>
+
+<file path=word/numbering.xml><?xml version="1.0" encoding="utf-8"?>
+<w:numbering xmlns:wpc="http://schemas.microsoft.com/office/word/2010/wordprocessingCanvas" xmlns:cx="http://schemas.microsoft.com/office/drawing/2014/chartex" xmlns:cx1="http://schemas.microsoft.com/office/drawing/2015/9/8/chartex" xmlns:cx2="http://schemas.microsoft.com/office/drawing/2015/10/21/chartex" xmlns:cx3="http://schemas.microsoft.com/office/drawing/2016/5/9/chartex" xmlns:cx4="http://schemas.microsoft.com/office/drawing/2016/5/10/chartex" xmlns:cx5="http://schemas.microsoft.com/office/drawing/2016/5/11/chartex" xmlns:cx6="http://schemas.microsoft.com/office/drawing/2016/5/12/chartex" xmlns:cx7="http://schemas.microsoft.com/office/drawing/2016/5/13/chartex" xmlns:cx8="http://schemas.microsoft.com/office/drawing/2016/5/14/chartex" xmlns:mc="http://schemas.openxmlformats.org/markup-compatibility/2006" xmlns:aink="http://schemas.microsoft.com/office/drawing/2016/ink" xmlns:am3d="http://schemas.microsoft.com/office/drawing/2017/model3d" xmlns:o="urn:schemas-microsoft-com:office:office" xmlns:r="http://schemas.openxmlformats.org/officeDocument/2006/relationships" xmlns:m="http://schemas.openxmlformats.org/officeDocument/2006/math" xmlns:v="urn:schemas-microsoft-com:vml" xmlns:wp14="http://schemas.microsoft.com/office/word/2010/wordprocessingDrawing" xmlns:wp="http://schemas.openxmlformats.org/drawingml/2006/wordprocessingDrawing" xmlns:w10="urn:schemas-microsoft-com:office:word" xmlns:w="http://schemas.openxmlformats.org/wordprocessingml/2006/main" xmlns:w14="http://schemas.microsoft.com/office/word/2010/wordml" xmlns:w15="http://schemas.microsoft.com/office/word/2012/wordml" xmlns:w16cid="http://schemas.microsoft.com/office/word/2016/wordml/cid" xmlns:w16se="http://schemas.microsoft.com/office/word/2015/wordml/symex" xmlns:wpg="http://schemas.microsoft.com/office/word/2010/wordprocessingGroup" xmlns:wpi="http://schemas.microsoft.com/office/word/2010/wordprocessingInk" xmlns:wne="http://schemas.microsoft.com/office/word/2006/wordml" xmlns:wps="http://schemas.microsoft.com/office/word/2010/wordprocessingShape" mc:Ignorable="w14 w15 w16se w16cid wp14">
+  <w:abstractNum w:abstractNumId="0" w15:restartNumberingAfterBreak="0">
+    <w:nsid w:val="4B070D3E"/>
+    <w:multiLevelType w:val="hybridMultilevel"/>
+    <w:tmpl w:val="35F096B0"/>
+    <w:lvl w:ilvl="0" w:tplc="9ED61DF8">
+      <w:start w:val="50"/>
+      <w:numFmt w:val="bullet"/>
+      <w:lvlText w:val=""/>
+      <w:lvlJc w:val="left"/>
+      <w:pPr>
+        <w:ind w:left="720" w:hanging="360"/>
+      </w:pPr>
+      <w:rPr>
+        <w:rFonts w:ascii="Symbol" w:eastAsiaTheme="minorEastAsia" w:hAnsi="Symbol" w:cstheme="minorBidi" w:hint="default"/>
+      </w:rPr>
+    </w:lvl>
+    <w:lvl w:ilvl="1" w:tplc="0C090003">
+      <w:start w:val="1"/>
+      <w:numFmt w:val="bullet"/>
+      <w:lvlText w:val="o"/>
+      <w:lvlJc w:val="left"/>
+      <w:pPr>
+        <w:ind w:left="1440" w:hanging="360"/>
+      </w:pPr>
+      <w:rPr>
+        <w:rFonts w:ascii="Courier New" w:hAnsi="Courier New" w:cs="Courier New" w:hint="default"/>
+      </w:rPr>
+    </w:lvl>
+    <w:lvl w:ilvl="2" w:tplc="0C090005">
+      <w:start w:val="1"/>
+      <w:numFmt w:val="bullet"/>
+      <w:lvlText w:val=""/>
+      <w:lvlJc w:val="left"/>
+      <w:pPr>
+        <w:ind w:left="2160" w:hanging="360"/>
+      </w:pPr>
+      <w:rPr>
+        <w:rFonts w:ascii="Wingdings" w:hAnsi="Wingdings" w:hint="default"/>
+      </w:rPr>
+    </w:lvl>
+    <w:lvl w:ilvl="3" w:tplc="0C090001" w:tentative="1">
+      <w:start w:val="1"/>
+      <w:numFmt w:val="bullet"/>
+      <w:lvlText w:val=""/>
+      <w:lvlJc w:val="left"/>
+      <w:pPr>
+        <w:ind w:left="2880" w:hanging="360"/>
+      </w:pPr>
+      <w:rPr>
+        <w:rFonts w:ascii="Symbol" w:hAnsi="Symbol" w:hint="default"/>
+      </w:rPr>
+    </w:lvl>
+    <w:lvl w:ilvl="4" w:tplc="0C090003" w:tentative="1">
+      <w:start w:val="1"/>
+      <w:numFmt w:val="bullet"/>
+      <w:lvlText w:val="o"/>
+      <w:lvlJc w:val="left"/>
+      <w:pPr>
+        <w:ind w:left="3600" w:hanging="360"/>
+      </w:pPr>
+      <w:rPr>
+        <w:rFonts w:ascii="Courier New" w:hAnsi="Courier New" w:cs="Courier New" w:hint="default"/>
+      </w:rPr>
+    </w:lvl>
+    <w:lvl w:ilvl="5" w:tplc="0C090005" w:tentative="1">
+      <w:start w:val="1"/>
+      <w:numFmt w:val="bullet"/>
+      <w:lvlText w:val=""/>
+      <w:lvlJc w:val="left"/>
+      <w:pPr>
+        <w:ind w:left="4320" w:hanging="360"/>
+      </w:pPr>
+      <w:rPr>
+        <w:rFonts w:ascii="Wingdings" w:hAnsi="Wingdings" w:hint="default"/>
+      </w:rPr>
+    </w:lvl>
+    <w:lvl w:ilvl="6" w:tplc="0C090001" w:tentative="1">
+      <w:start w:val="1"/>
+      <w:numFmt w:val="bullet"/>
+      <w:lvlText w:val=""/>
+      <w:lvlJc w:val="left"/>
+      <w:pPr>
+        <w:ind w:left="5040" w:hanging="360"/>
+      </w:pPr>
+      <w:rPr>
+        <w:rFonts w:ascii="Symbol" w:hAnsi="Symbol" w:hint="default"/>
+      </w:rPr>
+    </w:lvl>
+    <w:lvl w:ilvl="7" w:tplc="0C090003" w:tentative="1">
+      <w:start w:val="1"/>
+      <w:numFmt w:val="bullet"/>
+      <w:lvlText w:val="o"/>
+      <w:lvlJc w:val="left"/>
+      <w:pPr>
+        <w:ind w:left="5760" w:hanging="360"/>
+      </w:pPr>
+      <w:rPr>
+        <w:rFonts w:ascii="Courier New" w:hAnsi="Courier New" w:cs="Courier New" w:hint="default"/>
+      </w:rPr>
+    </w:lvl>
+    <w:lvl w:ilvl="8" w:tplc="0C090005" w:tentative="1">
+      <w:start w:val="1"/>
+      <w:numFmt w:val="bullet"/>
+      <w:lvlText w:val=""/>
+      <w:lvlJc w:val="left"/>
+      <w:pPr>
+        <w:ind w:left="6480" w:hanging="360"/>
+      </w:pPr>
+      <w:rPr>
+        <w:rFonts w:ascii="Wingdings" w:hAnsi="Wingdings" w:hint="default"/>
+      </w:rPr>
+    </w:lvl>
+  </w:abstractNum>
+  <w:num w:numId="1">
+    <w:abstractNumId w:val="0"/>
+  </w:num>
+</w:numbering>
 </file>
 
 <file path=word/styles.xml><?xml version="1.0" encoding="utf-8"?>
@@ -3772,6 +5348,17 @@
       <w:color w:val="808080"/>
     </w:rPr>
   </w:style>
+  <w:style w:type="paragraph" w:styleId="ListParagraph">
+    <w:name w:val="List Paragraph"/>
+    <w:basedOn w:val="Normal"/>
+    <w:uiPriority w:val="34"/>
+    <w:qFormat/>
+    <w:rsid w:val="0019113D"/>
+    <w:pPr>
+      <w:ind w:left="720"/>
+      <w:contextualSpacing/>
+    </w:pPr>
+  </w:style>
 </w:styles>
 </file>
 

</xml_diff>